<commit_message>
Arch Linux from Scratch with LVM
</commit_message>
<xml_diff>
--- a/arch-linux-lvm.docx
+++ b/arch-linux-lvm.docx
@@ -8,13 +8,16 @@
         <w:bidi w:val="0"/>
         <w:spacing w:lineRule="auto" w:line="240" w:before="28" w:after="28"/>
         <w:jc w:val="center"/>
-        <w:rPr/>
-      </w:pPr>
-      <w:r>
-        <w:rPr>
-          <w:rFonts w:ascii="Adwaita Mono" w:hAnsi="Adwaita Mono"/>
-          <w:sz w:val="20"/>
-          <w:szCs w:val="20"/>
+        <w:rPr>
+          <w:sz w:val="24"/>
+          <w:szCs w:val="24"/>
+        </w:rPr>
+      </w:pPr>
+      <w:r>
+        <w:rPr>
+          <w:rFonts w:ascii="Adwaita Mono" w:hAnsi="Adwaita Mono"/>
+          <w:sz w:val="24"/>
+          <w:szCs w:val="24"/>
         </w:rPr>
         <w:t>ARCH LINUX + GNOME + INTEL + LVM + SECURE BOOT + UEFI</w:t>
       </w:r>
@@ -1523,12 +1526,81 @@
       </w:pPr>
       <w:r>
         <w:rPr>
+          <w:rFonts w:ascii="Adwaita Mono" w:hAnsi="Adwaita Mono"/>
+          <w:sz w:val="20"/>
+          <w:szCs w:val="20"/>
+        </w:rPr>
+        <w:t>reflector -c CA,</w:t>
+      </w:r>
+      <w:r>
+        <w:rPr>
+          <w:rFonts w:ascii="Adwaita Mono" w:hAnsi="Adwaita Mono"/>
+          <w:sz w:val="20"/>
+          <w:szCs w:val="20"/>
+        </w:rPr>
+        <w:t>BR</w:t>
+      </w:r>
+      <w:r>
+        <w:rPr>
+          <w:rFonts w:ascii="Adwaita Mono" w:hAnsi="Adwaita Mono"/>
+          <w:sz w:val="20"/>
+          <w:szCs w:val="20"/>
+        </w:rPr>
+        <w:t>,</w:t>
+      </w:r>
+      <w:r>
+        <w:rPr>
+          <w:rFonts w:ascii="Adwaita Mono" w:hAnsi="Adwaita Mono"/>
+          <w:sz w:val="20"/>
+          <w:szCs w:val="20"/>
+        </w:rPr>
+        <w:t>PT,</w:t>
+      </w:r>
+      <w:r>
+        <w:rPr>
+          <w:rFonts w:ascii="Adwaita Mono" w:hAnsi="Adwaita Mono"/>
+          <w:sz w:val="20"/>
+          <w:szCs w:val="20"/>
+        </w:rPr>
+        <w:t>NO -p https -l 20 -s rate -f /etc/pacman.d/mirrorlist</w:t>
+      </w:r>
+    </w:p>
+    <w:p>
+      <w:pPr>
+        <w:pStyle w:val="BodyText"/>
+        <w:spacing w:lineRule="auto" w:line="240" w:before="28" w:after="28"/>
+        <w:rPr>
+          <w:rFonts w:ascii="Adwaita Mono" w:hAnsi="Adwaita Mono"/>
+          <w:sz w:val="20"/>
+          <w:szCs w:val="20"/>
+        </w:rPr>
+      </w:pPr>
+      <w:r>
+        <w:rPr>
+          <w:rFonts w:ascii="Adwaita Mono" w:hAnsi="Adwaita Mono"/>
+          <w:sz w:val="20"/>
+          <w:szCs w:val="20"/>
+        </w:rPr>
+      </w:r>
+    </w:p>
+    <w:p>
+      <w:pPr>
+        <w:pStyle w:val="BodyText"/>
+        <w:spacing w:lineRule="auto" w:line="240" w:before="28" w:after="28"/>
+        <w:rPr>
+          <w:rFonts w:ascii="Adwaita Mono" w:hAnsi="Adwaita Mono"/>
+          <w:sz w:val="20"/>
+          <w:szCs w:val="20"/>
+        </w:rPr>
+      </w:pPr>
+      <w:r>
+        <w:rPr>
           <w:rStyle w:val="VerbatimChar"/>
           <w:rFonts w:ascii="Adwaita Mono" w:hAnsi="Adwaita Mono"/>
           <w:sz w:val="20"/>
           <w:szCs w:val="20"/>
         </w:rPr>
-        <w:t>reflector --latest 20 --sort rate --save /etc/pacman.d/mirrorlist</w:t>
+        <w:t>pacstrap -K /mnt base intel-ucode linux-firmware linux-lts linux-lts-headers linux-zen linux-zen-headers vulkan-intel vulkan-tools sudo sbctl networkmanager nano lvm2 efibootmgr dkms dracut cryptsetup btrfs-progs apparmor</w:t>
       </w:r>
     </w:p>
     <w:p>
@@ -1566,37 +1638,484 @@
           <w:sz w:val="20"/>
           <w:szCs w:val="20"/>
         </w:rPr>
-        <w:t>pacstrap -K /mnt base intel-ucode linux-firmware linux-lts linux-lts-headers linux-zen linux-zen-headers vulkan-intel vulkan-tools sudo sbctl networkmanager nano lvm2 efibootmgr dkms dracut cryptsetup btrfs-progs apparmor</w:t>
-      </w:r>
-    </w:p>
-    <w:p>
-      <w:pPr>
-        <w:pStyle w:val="BodyText"/>
-        <w:spacing w:lineRule="auto" w:line="240" w:before="28" w:after="28"/>
-        <w:rPr>
-          <w:rFonts w:ascii="Adwaita Mono" w:hAnsi="Adwaita Mono"/>
-          <w:sz w:val="20"/>
-          <w:szCs w:val="20"/>
-        </w:rPr>
-      </w:pPr>
-      <w:r>
-        <w:rPr>
-          <w:rFonts w:ascii="Adwaita Mono" w:hAnsi="Adwaita Mono"/>
-          <w:sz w:val="20"/>
-          <w:szCs w:val="20"/>
-        </w:rPr>
-      </w:r>
-    </w:p>
-    <w:p>
-      <w:pPr>
-        <w:pStyle w:val="BodyText"/>
-        <w:spacing w:lineRule="auto" w:line="240" w:before="28" w:after="28"/>
-        <w:rPr>
-          <w:rFonts w:ascii="Adwaita Mono" w:hAnsi="Adwaita Mono"/>
-          <w:sz w:val="20"/>
-          <w:szCs w:val="20"/>
-        </w:rPr>
-      </w:pPr>
+        <w:t>genfstab -U /mnt &gt; /mnt/etc/fstab</w:t>
+      </w:r>
+    </w:p>
+    <w:p>
+      <w:pPr>
+        <w:pStyle w:val="Normal"/>
+        <w:bidi w:val="0"/>
+        <w:spacing w:lineRule="auto" w:line="240" w:before="28" w:after="28"/>
+        <w:jc w:val="left"/>
+        <w:rPr/>
+      </w:pPr>
+      <w:r>
+        <w:rPr/>
+      </w:r>
+    </w:p>
+    <w:p>
+      <w:pPr>
+        <w:pStyle w:val="Normal"/>
+        <w:bidi w:val="0"/>
+        <w:spacing w:lineRule="auto" w:line="240" w:before="28" w:after="28"/>
+        <w:jc w:val="left"/>
+        <w:rPr/>
+      </w:pPr>
+      <w:r>
+        <w:rPr>
+          <w:rFonts w:ascii="Adwaita Mono" w:hAnsi="Adwaita Mono"/>
+          <w:sz w:val="20"/>
+          <w:szCs w:val="20"/>
+        </w:rPr>
+        <w:t>5. CHROOT CONFIGURATION</w:t>
+      </w:r>
+    </w:p>
+    <w:p>
+      <w:pPr>
+        <w:pStyle w:val="Normal"/>
+        <w:bidi w:val="0"/>
+        <w:spacing w:lineRule="auto" w:line="240" w:before="28" w:after="28"/>
+        <w:jc w:val="left"/>
+        <w:rPr>
+          <w:rFonts w:ascii="Adwaita Mono" w:hAnsi="Adwaita Mono"/>
+          <w:sz w:val="20"/>
+          <w:szCs w:val="20"/>
+        </w:rPr>
+      </w:pPr>
+      <w:r>
+        <w:rPr>
+          <w:rFonts w:ascii="Adwaita Mono" w:hAnsi="Adwaita Mono"/>
+          <w:sz w:val="20"/>
+          <w:szCs w:val="20"/>
+        </w:rPr>
+      </w:r>
+    </w:p>
+    <w:p>
+      <w:pPr>
+        <w:pStyle w:val="Normal"/>
+        <w:bidi w:val="0"/>
+        <w:spacing w:lineRule="auto" w:line="240" w:before="28" w:after="28"/>
+        <w:jc w:val="left"/>
+        <w:rPr>
+          <w:rFonts w:ascii="Adwaita Mono" w:hAnsi="Adwaita Mono"/>
+          <w:sz w:val="20"/>
+          <w:szCs w:val="20"/>
+        </w:rPr>
+      </w:pPr>
+      <w:r>
+        <w:rPr>
+          <w:rFonts w:ascii="Adwaita Mono" w:hAnsi="Adwaita Mono"/>
+          <w:sz w:val="20"/>
+          <w:szCs w:val="20"/>
+        </w:rPr>
+        <w:t>arch-chroot /mnt</w:t>
+      </w:r>
+    </w:p>
+    <w:p>
+      <w:pPr>
+        <w:pStyle w:val="Normal"/>
+        <w:bidi w:val="0"/>
+        <w:spacing w:lineRule="auto" w:line="240" w:before="28" w:after="28"/>
+        <w:jc w:val="left"/>
+        <w:rPr>
+          <w:rFonts w:ascii="Adwaita Mono" w:hAnsi="Adwaita Mono"/>
+          <w:sz w:val="20"/>
+          <w:szCs w:val="20"/>
+        </w:rPr>
+      </w:pPr>
+      <w:r>
+        <w:rPr>
+          <w:rFonts w:ascii="Adwaita Mono" w:hAnsi="Adwaita Mono"/>
+          <w:sz w:val="20"/>
+          <w:szCs w:val="20"/>
+        </w:rPr>
+      </w:r>
+    </w:p>
+    <w:p>
+      <w:pPr>
+        <w:pStyle w:val="Normal"/>
+        <w:bidi w:val="0"/>
+        <w:spacing w:lineRule="auto" w:line="240" w:before="28" w:after="28"/>
+        <w:jc w:val="left"/>
+        <w:rPr>
+          <w:rFonts w:ascii="Adwaita Mono" w:hAnsi="Adwaita Mono"/>
+          <w:sz w:val="20"/>
+          <w:szCs w:val="20"/>
+        </w:rPr>
+      </w:pPr>
+      <w:r>
+        <w:rPr>
+          <w:rFonts w:ascii="Adwaita Mono" w:hAnsi="Adwaita Mono"/>
+          <w:sz w:val="20"/>
+          <w:szCs w:val="20"/>
+        </w:rPr>
+        <w:t>ln -sf /usr/share/zoneinfo/America/Araguaina /etc/localtime</w:t>
+      </w:r>
+    </w:p>
+    <w:p>
+      <w:pPr>
+        <w:pStyle w:val="Normal"/>
+        <w:bidi w:val="0"/>
+        <w:spacing w:lineRule="auto" w:line="240" w:before="28" w:after="28"/>
+        <w:jc w:val="left"/>
+        <w:rPr>
+          <w:rFonts w:ascii="Adwaita Mono" w:hAnsi="Adwaita Mono"/>
+          <w:sz w:val="20"/>
+          <w:szCs w:val="20"/>
+        </w:rPr>
+      </w:pPr>
+      <w:r>
+        <w:rPr>
+          <w:rFonts w:ascii="Adwaita Mono" w:hAnsi="Adwaita Mono"/>
+          <w:sz w:val="20"/>
+          <w:szCs w:val="20"/>
+        </w:rPr>
+        <w:t>hwclock --systohc</w:t>
+      </w:r>
+    </w:p>
+    <w:p>
+      <w:pPr>
+        <w:pStyle w:val="Normal"/>
+        <w:bidi w:val="0"/>
+        <w:spacing w:lineRule="auto" w:line="240" w:before="28" w:after="28"/>
+        <w:jc w:val="left"/>
+        <w:rPr>
+          <w:rFonts w:ascii="Adwaita Mono" w:hAnsi="Adwaita Mono"/>
+          <w:sz w:val="20"/>
+          <w:szCs w:val="20"/>
+        </w:rPr>
+      </w:pPr>
+      <w:r>
+        <w:rPr>
+          <w:rFonts w:ascii="Adwaita Mono" w:hAnsi="Adwaita Mono"/>
+          <w:sz w:val="20"/>
+          <w:szCs w:val="20"/>
+        </w:rPr>
+      </w:r>
+    </w:p>
+    <w:p>
+      <w:pPr>
+        <w:pStyle w:val="Normal"/>
+        <w:bidi w:val="0"/>
+        <w:spacing w:lineRule="auto" w:line="240" w:before="28" w:after="28"/>
+        <w:jc w:val="left"/>
+        <w:rPr>
+          <w:rFonts w:ascii="Adwaita Mono" w:hAnsi="Adwaita Mono"/>
+          <w:sz w:val="20"/>
+          <w:szCs w:val="20"/>
+        </w:rPr>
+      </w:pPr>
+      <w:r>
+        <w:rPr>
+          <w:rFonts w:ascii="Adwaita Mono" w:hAnsi="Adwaita Mono"/>
+          <w:sz w:val="20"/>
+          <w:szCs w:val="20"/>
+        </w:rPr>
+        <w:t>nano /etc/locale.gen ( unmark pt_BR.UTF-8 UTF-8 )</w:t>
+      </w:r>
+    </w:p>
+    <w:p>
+      <w:pPr>
+        <w:pStyle w:val="Normal"/>
+        <w:bidi w:val="0"/>
+        <w:spacing w:lineRule="auto" w:line="240" w:before="28" w:after="28"/>
+        <w:jc w:val="left"/>
+        <w:rPr>
+          <w:rFonts w:ascii="Adwaita Mono" w:hAnsi="Adwaita Mono"/>
+          <w:sz w:val="20"/>
+          <w:szCs w:val="20"/>
+        </w:rPr>
+      </w:pPr>
+      <w:r>
+        <w:rPr>
+          <w:rFonts w:ascii="Adwaita Mono" w:hAnsi="Adwaita Mono"/>
+          <w:sz w:val="20"/>
+          <w:szCs w:val="20"/>
+        </w:rPr>
+        <w:t>locale-gen</w:t>
+      </w:r>
+    </w:p>
+    <w:p>
+      <w:pPr>
+        <w:pStyle w:val="Normal"/>
+        <w:bidi w:val="0"/>
+        <w:spacing w:lineRule="auto" w:line="240" w:before="28" w:after="28"/>
+        <w:jc w:val="left"/>
+        <w:rPr>
+          <w:rFonts w:ascii="Adwaita Mono" w:hAnsi="Adwaita Mono"/>
+          <w:sz w:val="20"/>
+          <w:szCs w:val="20"/>
+        </w:rPr>
+      </w:pPr>
+      <w:r>
+        <w:rPr>
+          <w:rFonts w:ascii="Adwaita Mono" w:hAnsi="Adwaita Mono"/>
+          <w:sz w:val="20"/>
+          <w:szCs w:val="20"/>
+        </w:rPr>
+        <w:t>echo 'LANG=pt_BR.UTF-8' &gt; /etc/locale.conf</w:t>
+      </w:r>
+    </w:p>
+    <w:p>
+      <w:pPr>
+        <w:pStyle w:val="Normal"/>
+        <w:bidi w:val="0"/>
+        <w:spacing w:lineRule="auto" w:line="240" w:before="28" w:after="28"/>
+        <w:jc w:val="left"/>
+        <w:rPr>
+          <w:rFonts w:ascii="Adwaita Mono" w:hAnsi="Adwaita Mono"/>
+          <w:sz w:val="20"/>
+          <w:szCs w:val="20"/>
+        </w:rPr>
+      </w:pPr>
+      <w:r>
+        <w:rPr>
+          <w:rFonts w:ascii="Adwaita Mono" w:hAnsi="Adwaita Mono"/>
+          <w:sz w:val="20"/>
+          <w:szCs w:val="20"/>
+        </w:rPr>
+        <w:t>echo 'KEYMAP=br-abnt2' &gt; /etc/vconsole.conf</w:t>
+      </w:r>
+    </w:p>
+    <w:p>
+      <w:pPr>
+        <w:pStyle w:val="Normal"/>
+        <w:bidi w:val="0"/>
+        <w:spacing w:lineRule="auto" w:line="240" w:before="28" w:after="28"/>
+        <w:jc w:val="left"/>
+        <w:rPr>
+          <w:rFonts w:ascii="Adwaita Mono" w:hAnsi="Adwaita Mono"/>
+          <w:sz w:val="20"/>
+          <w:szCs w:val="20"/>
+        </w:rPr>
+      </w:pPr>
+      <w:r>
+        <w:rPr>
+          <w:rFonts w:ascii="Adwaita Mono" w:hAnsi="Adwaita Mono"/>
+          <w:sz w:val="20"/>
+          <w:szCs w:val="20"/>
+        </w:rPr>
+        <w:t>echo 'sofos' &gt; /etc/hostname</w:t>
+      </w:r>
+    </w:p>
+    <w:p>
+      <w:pPr>
+        <w:pStyle w:val="Normal"/>
+        <w:bidi w:val="0"/>
+        <w:spacing w:lineRule="auto" w:line="240" w:before="28" w:after="28"/>
+        <w:jc w:val="left"/>
+        <w:rPr>
+          <w:rFonts w:ascii="Adwaita Mono" w:hAnsi="Adwaita Mono"/>
+          <w:sz w:val="20"/>
+          <w:szCs w:val="20"/>
+        </w:rPr>
+      </w:pPr>
+      <w:r>
+        <w:rPr>
+          <w:rFonts w:ascii="Adwaita Mono" w:hAnsi="Adwaita Mono"/>
+          <w:sz w:val="20"/>
+          <w:szCs w:val="20"/>
+        </w:rPr>
+      </w:r>
+    </w:p>
+    <w:p>
+      <w:pPr>
+        <w:pStyle w:val="Normal"/>
+        <w:bidi w:val="0"/>
+        <w:spacing w:lineRule="auto" w:line="240" w:before="28" w:after="28"/>
+        <w:jc w:val="left"/>
+        <w:rPr>
+          <w:rFonts w:ascii="Adwaita Mono" w:hAnsi="Adwaita Mono"/>
+          <w:sz w:val="20"/>
+          <w:szCs w:val="20"/>
+        </w:rPr>
+      </w:pPr>
+      <w:r>
+        <w:rPr>
+          <w:rFonts w:ascii="Adwaita Mono" w:hAnsi="Adwaita Mono"/>
+          <w:sz w:val="20"/>
+          <w:szCs w:val="20"/>
+        </w:rPr>
+        <w:t>passwd ( root )</w:t>
+      </w:r>
+    </w:p>
+    <w:p>
+      <w:pPr>
+        <w:pStyle w:val="Normal"/>
+        <w:bidi w:val="0"/>
+        <w:spacing w:lineRule="auto" w:line="240" w:before="28" w:after="28"/>
+        <w:jc w:val="left"/>
+        <w:rPr>
+          <w:rFonts w:ascii="Adwaita Mono" w:hAnsi="Adwaita Mono"/>
+          <w:sz w:val="20"/>
+          <w:szCs w:val="20"/>
+        </w:rPr>
+      </w:pPr>
+      <w:r>
+        <w:rPr>
+          <w:rFonts w:ascii="Adwaita Mono" w:hAnsi="Adwaita Mono"/>
+          <w:sz w:val="20"/>
+          <w:szCs w:val="20"/>
+        </w:rPr>
+        <w:t>useradd -m -g users -G wheel -s /bin/bash archer</w:t>
+      </w:r>
+    </w:p>
+    <w:p>
+      <w:pPr>
+        <w:pStyle w:val="Normal"/>
+        <w:bidi w:val="0"/>
+        <w:spacing w:lineRule="auto" w:line="240" w:before="28" w:after="28"/>
+        <w:jc w:val="left"/>
+        <w:rPr>
+          <w:rFonts w:ascii="Adwaita Mono" w:hAnsi="Adwaita Mono"/>
+          <w:sz w:val="20"/>
+          <w:szCs w:val="20"/>
+        </w:rPr>
+      </w:pPr>
+      <w:r>
+        <w:rPr>
+          <w:rFonts w:ascii="Adwaita Mono" w:hAnsi="Adwaita Mono"/>
+          <w:sz w:val="20"/>
+          <w:szCs w:val="20"/>
+        </w:rPr>
+        <w:t>passwd archer</w:t>
+      </w:r>
+    </w:p>
+    <w:p>
+      <w:pPr>
+        <w:pStyle w:val="Normal"/>
+        <w:bidi w:val="0"/>
+        <w:spacing w:lineRule="auto" w:line="240" w:before="28" w:after="28"/>
+        <w:jc w:val="left"/>
+        <w:rPr>
+          <w:rFonts w:ascii="Adwaita Mono" w:hAnsi="Adwaita Mono"/>
+          <w:sz w:val="20"/>
+          <w:szCs w:val="20"/>
+        </w:rPr>
+      </w:pPr>
+      <w:r>
+        <w:rPr>
+          <w:rFonts w:ascii="Adwaita Mono" w:hAnsi="Adwaita Mono"/>
+          <w:sz w:val="20"/>
+          <w:szCs w:val="20"/>
+        </w:rPr>
+      </w:r>
+    </w:p>
+    <w:p>
+      <w:pPr>
+        <w:pStyle w:val="Normal"/>
+        <w:bidi w:val="0"/>
+        <w:spacing w:lineRule="auto" w:line="240" w:before="28" w:after="28"/>
+        <w:jc w:val="left"/>
+        <w:rPr>
+          <w:rFonts w:ascii="Adwaita Mono" w:hAnsi="Adwaita Mono"/>
+          <w:sz w:val="20"/>
+          <w:szCs w:val="20"/>
+        </w:rPr>
+      </w:pPr>
+      <w:r>
+        <w:rPr>
+          <w:rFonts w:ascii="Adwaita Mono" w:hAnsi="Adwaita Mono"/>
+          <w:sz w:val="20"/>
+          <w:szCs w:val="20"/>
+        </w:rPr>
+        <w:t>EDITOR=nano visudo</w:t>
+      </w:r>
+    </w:p>
+    <w:p>
+      <w:pPr>
+        <w:pStyle w:val="Normal"/>
+        <w:bidi w:val="0"/>
+        <w:spacing w:lineRule="auto" w:line="240" w:before="28" w:after="28"/>
+        <w:jc w:val="left"/>
+        <w:rPr>
+          <w:rFonts w:ascii="Adwaita Mono" w:hAnsi="Adwaita Mono"/>
+          <w:sz w:val="20"/>
+          <w:szCs w:val="20"/>
+        </w:rPr>
+      </w:pPr>
+      <w:r>
+        <w:rPr>
+          <w:rFonts w:ascii="Adwaita Mono" w:hAnsi="Adwaita Mono"/>
+          <w:sz w:val="20"/>
+          <w:szCs w:val="20"/>
+        </w:rPr>
+        <w:t>%wheel ALL=(ALL:ALL) ALL ( uncomment for enable sudo for “archer” user )</w:t>
+      </w:r>
+    </w:p>
+    <w:p>
+      <w:pPr>
+        <w:pStyle w:val="Normal"/>
+        <w:bidi w:val="0"/>
+        <w:spacing w:lineRule="auto" w:line="240" w:before="28" w:after="28"/>
+        <w:jc w:val="left"/>
+        <w:rPr>
+          <w:rFonts w:ascii="Adwaita Mono" w:hAnsi="Adwaita Mono"/>
+          <w:sz w:val="20"/>
+          <w:szCs w:val="20"/>
+        </w:rPr>
+      </w:pPr>
+      <w:r>
+        <w:rPr>
+          <w:rFonts w:ascii="Adwaita Mono" w:hAnsi="Adwaita Mono"/>
+          <w:sz w:val="20"/>
+          <w:szCs w:val="20"/>
+        </w:rPr>
+      </w:r>
+    </w:p>
+    <w:p>
+      <w:pPr>
+        <w:pStyle w:val="Normal"/>
+        <w:bidi w:val="0"/>
+        <w:spacing w:lineRule="auto" w:line="240" w:before="28" w:after="28"/>
+        <w:jc w:val="left"/>
+        <w:rPr/>
+      </w:pPr>
+      <w:r>
+        <w:rPr>
+          <w:rFonts w:ascii="Adwaita Mono" w:hAnsi="Adwaita Mono"/>
+          <w:sz w:val="20"/>
+          <w:szCs w:val="20"/>
+        </w:rPr>
+        <w:t>6. BOOTLOADER</w:t>
+      </w:r>
+    </w:p>
+    <w:p>
+      <w:pPr>
+        <w:pStyle w:val="Normal"/>
+        <w:bidi w:val="0"/>
+        <w:spacing w:lineRule="auto" w:line="240" w:before="28" w:after="28"/>
+        <w:jc w:val="left"/>
+        <w:rPr>
+          <w:rFonts w:ascii="Adwaita Mono" w:hAnsi="Adwaita Mono"/>
+          <w:sz w:val="20"/>
+          <w:szCs w:val="20"/>
+        </w:rPr>
+      </w:pPr>
+      <w:r>
+        <w:rPr>
+          <w:rFonts w:ascii="Adwaita Mono" w:hAnsi="Adwaita Mono"/>
+          <w:sz w:val="20"/>
+          <w:szCs w:val="20"/>
+        </w:rPr>
+      </w:r>
+    </w:p>
+    <w:p>
+      <w:pPr>
+        <w:pStyle w:val="Normal"/>
+        <w:bidi w:val="0"/>
+        <w:spacing w:lineRule="auto" w:line="240" w:before="28" w:after="28"/>
+        <w:jc w:val="left"/>
+        <w:rPr/>
+      </w:pPr>
+      <w:r>
+        <w:rPr>
+          <w:rFonts w:ascii="Adwaita Mono" w:hAnsi="Adwaita Mono"/>
+          <w:sz w:val="20"/>
+          <w:szCs w:val="20"/>
+        </w:rPr>
+        <w:t xml:space="preserve">a. </w:t>
+      </w:r>
       <w:r>
         <w:rPr>
           <w:rStyle w:val="VerbatimChar"/>
@@ -1604,513 +2123,489 @@
           <w:sz w:val="20"/>
           <w:szCs w:val="20"/>
         </w:rPr>
-        <w:t>genfstab -U /mnt &gt; /mnt/etc/fstab</w:t>
-      </w:r>
-    </w:p>
-    <w:p>
-      <w:pPr>
-        <w:pStyle w:val="Normal"/>
-        <w:bidi w:val="0"/>
-        <w:spacing w:lineRule="auto" w:line="240" w:before="28" w:after="28"/>
-        <w:jc w:val="left"/>
-        <w:rPr/>
-      </w:pPr>
-      <w:r>
-        <w:rPr/>
-      </w:r>
-    </w:p>
-    <w:p>
-      <w:pPr>
-        <w:pStyle w:val="Normal"/>
-        <w:bidi w:val="0"/>
-        <w:spacing w:lineRule="auto" w:line="240" w:before="28" w:after="28"/>
-        <w:jc w:val="left"/>
-        <w:rPr/>
-      </w:pPr>
-      <w:r>
-        <w:rPr>
-          <w:rFonts w:ascii="Adwaita Mono" w:hAnsi="Adwaita Mono"/>
-          <w:sz w:val="20"/>
-          <w:szCs w:val="20"/>
-        </w:rPr>
-        <w:t>5. CHROOT CONFIGURATION</w:t>
-      </w:r>
-    </w:p>
-    <w:p>
-      <w:pPr>
-        <w:pStyle w:val="Normal"/>
-        <w:bidi w:val="0"/>
-        <w:spacing w:lineRule="auto" w:line="240" w:before="28" w:after="28"/>
-        <w:jc w:val="left"/>
-        <w:rPr>
-          <w:rFonts w:ascii="Adwaita Mono" w:hAnsi="Adwaita Mono"/>
-          <w:sz w:val="20"/>
-          <w:szCs w:val="20"/>
-        </w:rPr>
-      </w:pPr>
-      <w:r>
-        <w:rPr>
-          <w:rFonts w:ascii="Adwaita Mono" w:hAnsi="Adwaita Mono"/>
-          <w:sz w:val="20"/>
-          <w:szCs w:val="20"/>
-        </w:rPr>
-      </w:r>
-    </w:p>
-    <w:p>
-      <w:pPr>
-        <w:pStyle w:val="Normal"/>
-        <w:bidi w:val="0"/>
-        <w:spacing w:lineRule="auto" w:line="240" w:before="28" w:after="28"/>
-        <w:jc w:val="left"/>
-        <w:rPr>
-          <w:rFonts w:ascii="Adwaita Mono" w:hAnsi="Adwaita Mono"/>
-          <w:sz w:val="20"/>
-          <w:szCs w:val="20"/>
-        </w:rPr>
-      </w:pPr>
-      <w:r>
-        <w:rPr>
-          <w:rFonts w:ascii="Adwaita Mono" w:hAnsi="Adwaita Mono"/>
-          <w:sz w:val="20"/>
-          <w:szCs w:val="20"/>
-        </w:rPr>
-        <w:t>arch-chroot /mnt</w:t>
-      </w:r>
-    </w:p>
-    <w:p>
-      <w:pPr>
-        <w:pStyle w:val="Normal"/>
-        <w:bidi w:val="0"/>
-        <w:spacing w:lineRule="auto" w:line="240" w:before="28" w:after="28"/>
-        <w:jc w:val="left"/>
-        <w:rPr>
-          <w:rFonts w:ascii="Adwaita Mono" w:hAnsi="Adwaita Mono"/>
-          <w:sz w:val="20"/>
-          <w:szCs w:val="20"/>
-        </w:rPr>
-      </w:pPr>
-      <w:r>
-        <w:rPr>
-          <w:rFonts w:ascii="Adwaita Mono" w:hAnsi="Adwaita Mono"/>
-          <w:sz w:val="20"/>
-          <w:szCs w:val="20"/>
-        </w:rPr>
-      </w:r>
-    </w:p>
-    <w:p>
-      <w:pPr>
-        <w:pStyle w:val="Normal"/>
-        <w:bidi w:val="0"/>
-        <w:spacing w:lineRule="auto" w:line="240" w:before="28" w:after="28"/>
-        <w:jc w:val="left"/>
-        <w:rPr>
-          <w:rFonts w:ascii="Adwaita Mono" w:hAnsi="Adwaita Mono"/>
-          <w:sz w:val="20"/>
-          <w:szCs w:val="20"/>
-        </w:rPr>
-      </w:pPr>
-      <w:r>
-        <w:rPr>
-          <w:rFonts w:ascii="Adwaita Mono" w:hAnsi="Adwaita Mono"/>
-          <w:sz w:val="20"/>
-          <w:szCs w:val="20"/>
-        </w:rPr>
-        <w:t>ln -sf /usr/share/zoneinfo/America/Araguaina /etc/localtime</w:t>
-      </w:r>
-    </w:p>
-    <w:p>
-      <w:pPr>
-        <w:pStyle w:val="Normal"/>
-        <w:bidi w:val="0"/>
-        <w:spacing w:lineRule="auto" w:line="240" w:before="28" w:after="28"/>
-        <w:jc w:val="left"/>
-        <w:rPr>
-          <w:rFonts w:ascii="Adwaita Mono" w:hAnsi="Adwaita Mono"/>
-          <w:sz w:val="20"/>
-          <w:szCs w:val="20"/>
-        </w:rPr>
-      </w:pPr>
-      <w:r>
-        <w:rPr>
-          <w:rFonts w:ascii="Adwaita Mono" w:hAnsi="Adwaita Mono"/>
-          <w:sz w:val="20"/>
-          <w:szCs w:val="20"/>
-        </w:rPr>
-        <w:t>hwclock --systohc</w:t>
-      </w:r>
-    </w:p>
-    <w:p>
-      <w:pPr>
-        <w:pStyle w:val="Normal"/>
-        <w:bidi w:val="0"/>
-        <w:spacing w:lineRule="auto" w:line="240" w:before="28" w:after="28"/>
-        <w:jc w:val="left"/>
-        <w:rPr>
-          <w:rFonts w:ascii="Adwaita Mono" w:hAnsi="Adwaita Mono"/>
-          <w:sz w:val="20"/>
-          <w:szCs w:val="20"/>
-        </w:rPr>
-      </w:pPr>
-      <w:r>
-        <w:rPr>
-          <w:rFonts w:ascii="Adwaita Mono" w:hAnsi="Adwaita Mono"/>
-          <w:sz w:val="20"/>
-          <w:szCs w:val="20"/>
-        </w:rPr>
-      </w:r>
-    </w:p>
-    <w:p>
-      <w:pPr>
-        <w:pStyle w:val="Normal"/>
-        <w:bidi w:val="0"/>
-        <w:spacing w:lineRule="auto" w:line="240" w:before="28" w:after="28"/>
-        <w:jc w:val="left"/>
-        <w:rPr>
-          <w:rFonts w:ascii="Adwaita Mono" w:hAnsi="Adwaita Mono"/>
-          <w:sz w:val="20"/>
-          <w:szCs w:val="20"/>
-        </w:rPr>
-      </w:pPr>
-      <w:r>
-        <w:rPr>
-          <w:rFonts w:ascii="Adwaita Mono" w:hAnsi="Adwaita Mono"/>
-          <w:sz w:val="20"/>
-          <w:szCs w:val="20"/>
-        </w:rPr>
-        <w:t>nano /etc/locale.gen ( unmark pt_BR.UTF-8 UTF-8 )</w:t>
-      </w:r>
-    </w:p>
-    <w:p>
-      <w:pPr>
-        <w:pStyle w:val="Normal"/>
-        <w:bidi w:val="0"/>
-        <w:spacing w:lineRule="auto" w:line="240" w:before="28" w:after="28"/>
-        <w:jc w:val="left"/>
-        <w:rPr>
-          <w:rFonts w:ascii="Adwaita Mono" w:hAnsi="Adwaita Mono"/>
-          <w:sz w:val="20"/>
-          <w:szCs w:val="20"/>
-        </w:rPr>
-      </w:pPr>
-      <w:r>
-        <w:rPr>
-          <w:rFonts w:ascii="Adwaita Mono" w:hAnsi="Adwaita Mono"/>
-          <w:sz w:val="20"/>
-          <w:szCs w:val="20"/>
-        </w:rPr>
-        <w:t>locale-gen</w:t>
-      </w:r>
-    </w:p>
-    <w:p>
-      <w:pPr>
-        <w:pStyle w:val="Normal"/>
-        <w:bidi w:val="0"/>
-        <w:spacing w:lineRule="auto" w:line="240" w:before="28" w:after="28"/>
-        <w:jc w:val="left"/>
-        <w:rPr>
-          <w:rFonts w:ascii="Adwaita Mono" w:hAnsi="Adwaita Mono"/>
-          <w:sz w:val="20"/>
-          <w:szCs w:val="20"/>
-        </w:rPr>
-      </w:pPr>
-      <w:r>
-        <w:rPr>
-          <w:rFonts w:ascii="Adwaita Mono" w:hAnsi="Adwaita Mono"/>
-          <w:sz w:val="20"/>
-          <w:szCs w:val="20"/>
-        </w:rPr>
-        <w:t>echo 'LANG=pt_BR.UTF-8' &gt; /etc/locale.conf</w:t>
-      </w:r>
-    </w:p>
-    <w:p>
-      <w:pPr>
-        <w:pStyle w:val="Normal"/>
-        <w:bidi w:val="0"/>
-        <w:spacing w:lineRule="auto" w:line="240" w:before="28" w:after="28"/>
-        <w:jc w:val="left"/>
-        <w:rPr>
-          <w:rFonts w:ascii="Adwaita Mono" w:hAnsi="Adwaita Mono"/>
-          <w:sz w:val="20"/>
-          <w:szCs w:val="20"/>
-        </w:rPr>
-      </w:pPr>
-      <w:r>
-        <w:rPr>
-          <w:rFonts w:ascii="Adwaita Mono" w:hAnsi="Adwaita Mono"/>
-          <w:sz w:val="20"/>
-          <w:szCs w:val="20"/>
-        </w:rPr>
-        <w:t>echo 'KEYMAP=br-abnt2' &gt; /etc/vconsole.conf</w:t>
-      </w:r>
-    </w:p>
-    <w:p>
-      <w:pPr>
-        <w:pStyle w:val="Normal"/>
-        <w:bidi w:val="0"/>
-        <w:spacing w:lineRule="auto" w:line="240" w:before="28" w:after="28"/>
-        <w:jc w:val="left"/>
-        <w:rPr>
-          <w:rFonts w:ascii="Adwaita Mono" w:hAnsi="Adwaita Mono"/>
-          <w:sz w:val="20"/>
-          <w:szCs w:val="20"/>
-        </w:rPr>
-      </w:pPr>
-      <w:r>
-        <w:rPr>
-          <w:rFonts w:ascii="Adwaita Mono" w:hAnsi="Adwaita Mono"/>
-          <w:sz w:val="20"/>
-          <w:szCs w:val="20"/>
-        </w:rPr>
-        <w:t>echo 'sofos' &gt; /etc/hostname</w:t>
-      </w:r>
-    </w:p>
-    <w:p>
-      <w:pPr>
-        <w:pStyle w:val="Normal"/>
-        <w:bidi w:val="0"/>
-        <w:spacing w:lineRule="auto" w:line="240" w:before="28" w:after="28"/>
-        <w:jc w:val="left"/>
-        <w:rPr>
-          <w:rFonts w:ascii="Adwaita Mono" w:hAnsi="Adwaita Mono"/>
-          <w:sz w:val="20"/>
-          <w:szCs w:val="20"/>
-        </w:rPr>
-      </w:pPr>
-      <w:r>
-        <w:rPr>
-          <w:rFonts w:ascii="Adwaita Mono" w:hAnsi="Adwaita Mono"/>
-          <w:sz w:val="20"/>
-          <w:szCs w:val="20"/>
-        </w:rPr>
-      </w:r>
-    </w:p>
-    <w:p>
-      <w:pPr>
-        <w:pStyle w:val="Normal"/>
-        <w:bidi w:val="0"/>
-        <w:spacing w:lineRule="auto" w:line="240" w:before="28" w:after="28"/>
-        <w:jc w:val="left"/>
-        <w:rPr>
-          <w:rFonts w:ascii="Adwaita Mono" w:hAnsi="Adwaita Mono"/>
-          <w:sz w:val="20"/>
-          <w:szCs w:val="20"/>
-        </w:rPr>
-      </w:pPr>
-      <w:r>
-        <w:rPr>
-          <w:rFonts w:ascii="Adwaita Mono" w:hAnsi="Adwaita Mono"/>
-          <w:sz w:val="20"/>
-          <w:szCs w:val="20"/>
-        </w:rPr>
-        <w:t>passwd ( root )</w:t>
-      </w:r>
-    </w:p>
-    <w:p>
-      <w:pPr>
-        <w:pStyle w:val="Normal"/>
-        <w:bidi w:val="0"/>
-        <w:spacing w:lineRule="auto" w:line="240" w:before="28" w:after="28"/>
-        <w:jc w:val="left"/>
-        <w:rPr>
-          <w:rFonts w:ascii="Adwaita Mono" w:hAnsi="Adwaita Mono"/>
-          <w:sz w:val="20"/>
-          <w:szCs w:val="20"/>
-        </w:rPr>
-      </w:pPr>
-      <w:r>
-        <w:rPr>
-          <w:rFonts w:ascii="Adwaita Mono" w:hAnsi="Adwaita Mono"/>
-          <w:sz w:val="20"/>
-          <w:szCs w:val="20"/>
-        </w:rPr>
-        <w:t>useradd -m -g users -G wheel -s /bin/bash archer</w:t>
-      </w:r>
-    </w:p>
-    <w:p>
-      <w:pPr>
-        <w:pStyle w:val="Normal"/>
-        <w:bidi w:val="0"/>
-        <w:spacing w:lineRule="auto" w:line="240" w:before="28" w:after="28"/>
-        <w:jc w:val="left"/>
-        <w:rPr>
-          <w:rFonts w:ascii="Adwaita Mono" w:hAnsi="Adwaita Mono"/>
-          <w:sz w:val="20"/>
-          <w:szCs w:val="20"/>
-        </w:rPr>
-      </w:pPr>
-      <w:r>
-        <w:rPr>
-          <w:rFonts w:ascii="Adwaita Mono" w:hAnsi="Adwaita Mono"/>
-          <w:sz w:val="20"/>
-          <w:szCs w:val="20"/>
-        </w:rPr>
-        <w:t>passwd archer</w:t>
-      </w:r>
-    </w:p>
-    <w:p>
-      <w:pPr>
-        <w:pStyle w:val="Normal"/>
-        <w:bidi w:val="0"/>
-        <w:spacing w:lineRule="auto" w:line="240" w:before="28" w:after="28"/>
-        <w:jc w:val="left"/>
-        <w:rPr>
-          <w:rFonts w:ascii="Adwaita Mono" w:hAnsi="Adwaita Mono"/>
-          <w:sz w:val="20"/>
-          <w:szCs w:val="20"/>
-        </w:rPr>
-      </w:pPr>
-      <w:r>
-        <w:rPr>
-          <w:rFonts w:ascii="Adwaita Mono" w:hAnsi="Adwaita Mono"/>
-          <w:sz w:val="20"/>
-          <w:szCs w:val="20"/>
-        </w:rPr>
-      </w:r>
-    </w:p>
-    <w:p>
-      <w:pPr>
-        <w:pStyle w:val="Normal"/>
-        <w:bidi w:val="0"/>
-        <w:spacing w:lineRule="auto" w:line="240" w:before="28" w:after="28"/>
-        <w:jc w:val="left"/>
-        <w:rPr>
-          <w:rFonts w:ascii="Adwaita Mono" w:hAnsi="Adwaita Mono"/>
-          <w:sz w:val="20"/>
-          <w:szCs w:val="20"/>
-        </w:rPr>
-      </w:pPr>
-      <w:r>
-        <w:rPr>
-          <w:rFonts w:ascii="Adwaita Mono" w:hAnsi="Adwaita Mono"/>
-          <w:sz w:val="20"/>
-          <w:szCs w:val="20"/>
-        </w:rPr>
-        <w:t>EDITOR=nano visudo</w:t>
-      </w:r>
-    </w:p>
-    <w:p>
-      <w:pPr>
-        <w:pStyle w:val="Normal"/>
-        <w:bidi w:val="0"/>
-        <w:spacing w:lineRule="auto" w:line="240" w:before="28" w:after="28"/>
-        <w:jc w:val="left"/>
-        <w:rPr>
-          <w:rFonts w:ascii="Adwaita Mono" w:hAnsi="Adwaita Mono"/>
-          <w:sz w:val="20"/>
-          <w:szCs w:val="20"/>
-        </w:rPr>
-      </w:pPr>
-      <w:r>
-        <w:rPr>
-          <w:rFonts w:ascii="Adwaita Mono" w:hAnsi="Adwaita Mono"/>
-          <w:sz w:val="20"/>
-          <w:szCs w:val="20"/>
-        </w:rPr>
-        <w:t>%wheel ALL=(ALL:ALL) ALL ( uncomment for enable sudo for “archer” user )</w:t>
-      </w:r>
-    </w:p>
-    <w:p>
-      <w:pPr>
-        <w:pStyle w:val="Normal"/>
-        <w:bidi w:val="0"/>
-        <w:spacing w:lineRule="auto" w:line="240" w:before="28" w:after="28"/>
-        <w:jc w:val="left"/>
-        <w:rPr>
-          <w:rFonts w:ascii="Adwaita Mono" w:hAnsi="Adwaita Mono"/>
-          <w:sz w:val="20"/>
-          <w:szCs w:val="20"/>
-        </w:rPr>
-      </w:pPr>
-      <w:r>
-        <w:rPr>
-          <w:rFonts w:ascii="Adwaita Mono" w:hAnsi="Adwaita Mono"/>
-          <w:sz w:val="20"/>
-          <w:szCs w:val="20"/>
-        </w:rPr>
-      </w:r>
-    </w:p>
-    <w:p>
-      <w:pPr>
-        <w:pStyle w:val="Normal"/>
-        <w:bidi w:val="0"/>
-        <w:spacing w:lineRule="auto" w:line="240" w:before="28" w:after="28"/>
-        <w:jc w:val="left"/>
-        <w:rPr/>
-      </w:pPr>
-      <w:r>
-        <w:rPr>
-          <w:rFonts w:ascii="Adwaita Mono" w:hAnsi="Adwaita Mono"/>
-          <w:sz w:val="20"/>
-          <w:szCs w:val="20"/>
-        </w:rPr>
-        <w:t>6. BOOTLOADER</w:t>
-      </w:r>
-    </w:p>
-    <w:p>
-      <w:pPr>
-        <w:pStyle w:val="Normal"/>
-        <w:bidi w:val="0"/>
-        <w:spacing w:lineRule="auto" w:line="240" w:before="28" w:after="28"/>
-        <w:jc w:val="left"/>
-        <w:rPr>
-          <w:rFonts w:ascii="Adwaita Mono" w:hAnsi="Adwaita Mono"/>
-          <w:sz w:val="20"/>
-          <w:szCs w:val="20"/>
-        </w:rPr>
-      </w:pPr>
-      <w:r>
-        <w:rPr>
-          <w:rFonts w:ascii="Adwaita Mono" w:hAnsi="Adwaita Mono"/>
-          <w:sz w:val="20"/>
-          <w:szCs w:val="20"/>
-        </w:rPr>
-      </w:r>
-    </w:p>
-    <w:p>
-      <w:pPr>
-        <w:pStyle w:val="Normal"/>
-        <w:bidi w:val="0"/>
-        <w:spacing w:lineRule="auto" w:line="240" w:before="28" w:after="28"/>
-        <w:jc w:val="left"/>
-        <w:rPr/>
-      </w:pPr>
-      <w:r>
-        <w:rPr>
-          <w:rFonts w:ascii="Adwaita Mono" w:hAnsi="Adwaita Mono"/>
-          <w:sz w:val="20"/>
-          <w:szCs w:val="20"/>
-        </w:rPr>
-        <w:t xml:space="preserve">a. </w:t>
-      </w:r>
-      <w:r>
+        <w:t>bootctl config</w:t>
+      </w:r>
+    </w:p>
+    <w:p>
+      <w:pPr>
+        <w:pStyle w:val="Normal"/>
+        <w:bidi w:val="0"/>
+        <w:spacing w:lineRule="auto" w:line="240" w:before="28" w:after="28"/>
+        <w:jc w:val="left"/>
         <w:rPr>
           <w:rStyle w:val="VerbatimChar"/>
           <w:rFonts w:ascii="Adwaita Mono" w:hAnsi="Adwaita Mono"/>
           <w:sz w:val="20"/>
           <w:szCs w:val="20"/>
         </w:rPr>
-        <w:t>bootctl config</w:t>
-      </w:r>
-    </w:p>
-    <w:p>
-      <w:pPr>
-        <w:pStyle w:val="Normal"/>
-        <w:bidi w:val="0"/>
-        <w:spacing w:lineRule="auto" w:line="240" w:before="28" w:after="28"/>
-        <w:jc w:val="left"/>
+      </w:pPr>
+      <w:r>
+        <w:rPr>
+          <w:rFonts w:ascii="Adwaita Mono" w:hAnsi="Adwaita Mono"/>
+          <w:sz w:val="20"/>
+          <w:szCs w:val="20"/>
+        </w:rPr>
+      </w:r>
+    </w:p>
+    <w:p>
+      <w:pPr>
+        <w:pStyle w:val="Normal"/>
+        <w:bidi w:val="0"/>
+        <w:spacing w:lineRule="auto" w:line="240" w:before="57" w:after="57"/>
+        <w:jc w:val="left"/>
+        <w:rPr>
+          <w:sz w:val="20"/>
+          <w:szCs w:val="20"/>
+        </w:rPr>
+      </w:pPr>
+      <w:r>
+        <w:rPr>
+          <w:rFonts w:ascii="Adwaita Mono" w:hAnsi="Adwaita Mono"/>
+          <w:sz w:val="20"/>
+          <w:szCs w:val="20"/>
+        </w:rPr>
+        <w:t>blkid /dev/nvme0n1p2 ( catch PARTUUID code )</w:t>
+      </w:r>
+    </w:p>
+    <w:p>
+      <w:pPr>
+        <w:pStyle w:val="Normal"/>
+        <w:bidi w:val="0"/>
+        <w:spacing w:lineRule="auto" w:line="240" w:before="57" w:after="57"/>
+        <w:jc w:val="left"/>
+        <w:rPr>
+          <w:rFonts w:ascii="Adwaita Mono" w:hAnsi="Adwaita Mono"/>
+          <w:sz w:val="20"/>
+          <w:szCs w:val="20"/>
+        </w:rPr>
+      </w:pPr>
+      <w:r>
+        <w:rPr>
+          <w:rFonts w:ascii="Adwaita Mono" w:hAnsi="Adwaita Mono"/>
+          <w:sz w:val="20"/>
+          <w:szCs w:val="20"/>
+        </w:rPr>
+      </w:r>
+    </w:p>
+    <w:p>
+      <w:pPr>
+        <w:pStyle w:val="Normal"/>
+        <w:bidi w:val="0"/>
+        <w:spacing w:lineRule="auto" w:line="240" w:before="57" w:after="57"/>
+        <w:jc w:val="left"/>
+        <w:rPr>
+          <w:sz w:val="20"/>
+          <w:szCs w:val="20"/>
+        </w:rPr>
+      </w:pPr>
+      <w:r>
+        <w:rPr>
+          <w:rFonts w:ascii="Adwaita Mono" w:hAnsi="Adwaita Mono"/>
+          <w:sz w:val="20"/>
+          <w:szCs w:val="20"/>
+        </w:rPr>
+        <w:t>nano /boot/loader/entries/arch-zen.conf</w:t>
+      </w:r>
+    </w:p>
+    <w:p>
+      <w:pPr>
+        <w:pStyle w:val="Normal"/>
+        <w:bidi w:val="0"/>
+        <w:spacing w:lineRule="auto" w:line="240" w:before="57" w:after="57"/>
+        <w:jc w:val="left"/>
+        <w:rPr>
+          <w:rFonts w:ascii="Adwaita Mono" w:hAnsi="Adwaita Mono"/>
+          <w:sz w:val="20"/>
+          <w:szCs w:val="20"/>
+        </w:rPr>
+      </w:pPr>
+      <w:r>
+        <w:rPr>
+          <w:rFonts w:ascii="Adwaita Mono" w:hAnsi="Adwaita Mono"/>
+          <w:sz w:val="20"/>
+          <w:szCs w:val="20"/>
+        </w:rPr>
+      </w:r>
+    </w:p>
+    <w:p>
+      <w:pPr>
+        <w:pStyle w:val="Normal"/>
+        <w:bidi w:val="0"/>
+        <w:spacing w:lineRule="auto" w:line="240" w:before="57" w:after="57"/>
+        <w:jc w:val="left"/>
+        <w:rPr>
+          <w:sz w:val="20"/>
+          <w:szCs w:val="20"/>
+        </w:rPr>
+      </w:pPr>
+      <w:r>
+        <w:rPr>
+          <w:rFonts w:ascii="Adwaita Mono" w:hAnsi="Adwaita Mono"/>
+          <w:sz w:val="20"/>
+          <w:szCs w:val="20"/>
+        </w:rPr>
+        <w:t>title   Arch Linux ZEN</w:t>
+      </w:r>
+    </w:p>
+    <w:p>
+      <w:pPr>
+        <w:pStyle w:val="Normal"/>
+        <w:bidi w:val="0"/>
+        <w:spacing w:lineRule="auto" w:line="240" w:before="57" w:after="57"/>
+        <w:jc w:val="left"/>
+        <w:rPr>
+          <w:sz w:val="20"/>
+          <w:szCs w:val="20"/>
+        </w:rPr>
+      </w:pPr>
+      <w:r>
+        <w:rPr>
+          <w:rFonts w:ascii="Adwaita Mono" w:hAnsi="Adwaita Mono"/>
+          <w:sz w:val="20"/>
+          <w:szCs w:val="20"/>
+        </w:rPr>
+        <w:t>linux   /vmlinuz-linux-zen</w:t>
+      </w:r>
+    </w:p>
+    <w:p>
+      <w:pPr>
+        <w:pStyle w:val="Normal"/>
+        <w:bidi w:val="0"/>
+        <w:spacing w:lineRule="auto" w:line="240" w:before="57" w:after="57"/>
+        <w:jc w:val="left"/>
+        <w:rPr>
+          <w:sz w:val="20"/>
+          <w:szCs w:val="20"/>
+        </w:rPr>
+      </w:pPr>
+      <w:r>
+        <w:rPr>
+          <w:rFonts w:ascii="Adwaita Mono" w:hAnsi="Adwaita Mono"/>
+          <w:sz w:val="20"/>
+          <w:szCs w:val="20"/>
+        </w:rPr>
+        <w:t>initrd  /intel-ucode.img</w:t>
+      </w:r>
+    </w:p>
+    <w:p>
+      <w:pPr>
+        <w:pStyle w:val="Normal"/>
+        <w:bidi w:val="0"/>
+        <w:spacing w:lineRule="auto" w:line="240" w:before="57" w:after="57"/>
+        <w:jc w:val="left"/>
+        <w:rPr>
+          <w:sz w:val="20"/>
+          <w:szCs w:val="20"/>
+        </w:rPr>
+      </w:pPr>
+      <w:r>
+        <w:rPr>
+          <w:rFonts w:ascii="Adwaita Mono" w:hAnsi="Adwaita Mono"/>
+          <w:sz w:val="20"/>
+          <w:szCs w:val="20"/>
+        </w:rPr>
+        <w:t>initrd  /initramfs-linux-zen.img</w:t>
+      </w:r>
+    </w:p>
+    <w:p>
+      <w:pPr>
+        <w:pStyle w:val="Normal"/>
+        <w:bidi w:val="0"/>
+        <w:spacing w:lineRule="auto" w:line="240" w:before="57" w:after="57"/>
+        <w:jc w:val="left"/>
+        <w:rPr>
+          <w:sz w:val="20"/>
+          <w:szCs w:val="20"/>
+        </w:rPr>
+      </w:pPr>
+      <w:r>
+        <w:rPr>
+          <w:rFonts w:ascii="Adwaita Mono" w:hAnsi="Adwaita Mono"/>
+          <w:sz w:val="20"/>
+          <w:szCs w:val="20"/>
+        </w:rPr>
+        <w:t>options rd.luks.name=&lt;PARTUUID&gt;=cryptroot rd.lvm.vg=vg0 root=/dev/vg0/root rootfstype=btrfs rootflags=subvol=@ rw zswap.enabled=0 apparmor=1 security=apparmor nvme_core.default_ps_max_latency_us=0 quiet loglevel=3</w:t>
+      </w:r>
+    </w:p>
+    <w:p>
+      <w:pPr>
+        <w:pStyle w:val="Normal"/>
+        <w:bidi w:val="0"/>
+        <w:spacing w:lineRule="auto" w:line="240" w:before="57" w:after="57"/>
+        <w:jc w:val="left"/>
+        <w:rPr>
+          <w:rFonts w:ascii="Adwaita Mono" w:hAnsi="Adwaita Mono"/>
+          <w:sz w:val="20"/>
+          <w:szCs w:val="20"/>
+        </w:rPr>
+      </w:pPr>
+      <w:r>
+        <w:rPr>
+          <w:rFonts w:ascii="Adwaita Mono" w:hAnsi="Adwaita Mono"/>
+          <w:sz w:val="20"/>
+          <w:szCs w:val="20"/>
+        </w:rPr>
+      </w:r>
+    </w:p>
+    <w:p>
+      <w:pPr>
+        <w:pStyle w:val="Normal"/>
+        <w:bidi w:val="0"/>
+        <w:spacing w:lineRule="auto" w:line="240" w:before="57" w:after="57"/>
+        <w:jc w:val="left"/>
+        <w:rPr>
+          <w:sz w:val="20"/>
+          <w:szCs w:val="20"/>
+        </w:rPr>
+      </w:pPr>
+      <w:r>
+        <w:rPr>
+          <w:rFonts w:ascii="Adwaita Mono" w:hAnsi="Adwaita Mono"/>
+          <w:sz w:val="20"/>
+          <w:szCs w:val="20"/>
+        </w:rPr>
+        <w:t>nano /boot/loader/entries/arch-lts.conf</w:t>
+      </w:r>
+    </w:p>
+    <w:p>
+      <w:pPr>
+        <w:pStyle w:val="Normal"/>
+        <w:bidi w:val="0"/>
+        <w:spacing w:lineRule="auto" w:line="240" w:before="57" w:after="57"/>
+        <w:jc w:val="left"/>
+        <w:rPr>
+          <w:rFonts w:ascii="Adwaita Mono" w:hAnsi="Adwaita Mono"/>
+          <w:sz w:val="20"/>
+          <w:szCs w:val="20"/>
+        </w:rPr>
+      </w:pPr>
+      <w:r>
+        <w:rPr>
+          <w:rFonts w:ascii="Adwaita Mono" w:hAnsi="Adwaita Mono"/>
+          <w:sz w:val="20"/>
+          <w:szCs w:val="20"/>
+        </w:rPr>
+      </w:r>
+    </w:p>
+    <w:p>
+      <w:pPr>
+        <w:pStyle w:val="Normal"/>
+        <w:bidi w:val="0"/>
+        <w:spacing w:lineRule="auto" w:line="240" w:before="57" w:after="57"/>
+        <w:jc w:val="left"/>
+        <w:rPr>
+          <w:sz w:val="20"/>
+          <w:szCs w:val="20"/>
+        </w:rPr>
+      </w:pPr>
+      <w:r>
+        <w:rPr>
+          <w:rFonts w:ascii="Adwaita Mono" w:hAnsi="Adwaita Mono"/>
+          <w:sz w:val="20"/>
+          <w:szCs w:val="20"/>
+        </w:rPr>
+        <w:t>title   Arch Linux LTS</w:t>
+      </w:r>
+    </w:p>
+    <w:p>
+      <w:pPr>
+        <w:pStyle w:val="Normal"/>
+        <w:bidi w:val="0"/>
+        <w:spacing w:lineRule="auto" w:line="240" w:before="57" w:after="57"/>
+        <w:jc w:val="left"/>
+        <w:rPr>
+          <w:sz w:val="20"/>
+          <w:szCs w:val="20"/>
+        </w:rPr>
+      </w:pPr>
+      <w:r>
+        <w:rPr>
+          <w:rFonts w:ascii="Adwaita Mono" w:hAnsi="Adwaita Mono"/>
+          <w:sz w:val="20"/>
+          <w:szCs w:val="20"/>
+        </w:rPr>
+        <w:t>linux   /vmlinuz-linux-lts</w:t>
+      </w:r>
+    </w:p>
+    <w:p>
+      <w:pPr>
+        <w:pStyle w:val="Normal"/>
+        <w:bidi w:val="0"/>
+        <w:spacing w:lineRule="auto" w:line="240" w:before="57" w:after="57"/>
+        <w:jc w:val="left"/>
+        <w:rPr>
+          <w:sz w:val="20"/>
+          <w:szCs w:val="20"/>
+        </w:rPr>
+      </w:pPr>
+      <w:r>
+        <w:rPr>
+          <w:rFonts w:ascii="Adwaita Mono" w:hAnsi="Adwaita Mono"/>
+          <w:sz w:val="20"/>
+          <w:szCs w:val="20"/>
+        </w:rPr>
+        <w:t>initrd  /intel-ucode.img</w:t>
+      </w:r>
+    </w:p>
+    <w:p>
+      <w:pPr>
+        <w:pStyle w:val="Normal"/>
+        <w:bidi w:val="0"/>
+        <w:spacing w:lineRule="auto" w:line="240" w:before="57" w:after="57"/>
+        <w:jc w:val="left"/>
+        <w:rPr>
+          <w:sz w:val="20"/>
+          <w:szCs w:val="20"/>
+        </w:rPr>
+      </w:pPr>
+      <w:r>
+        <w:rPr>
+          <w:rFonts w:ascii="Adwaita Mono" w:hAnsi="Adwaita Mono"/>
+          <w:sz w:val="20"/>
+          <w:szCs w:val="20"/>
+        </w:rPr>
+        <w:t>initrd  /initramfs-linux-lts.img</w:t>
+      </w:r>
+    </w:p>
+    <w:p>
+      <w:pPr>
+        <w:pStyle w:val="Normal"/>
+        <w:bidi w:val="0"/>
+        <w:spacing w:lineRule="auto" w:line="240" w:before="57" w:after="57"/>
+        <w:jc w:val="left"/>
+        <w:rPr>
+          <w:sz w:val="20"/>
+          <w:szCs w:val="20"/>
+        </w:rPr>
+      </w:pPr>
+      <w:r>
+        <w:rPr>
+          <w:rFonts w:ascii="Adwaita Mono" w:hAnsi="Adwaita Mono"/>
+          <w:sz w:val="20"/>
+          <w:szCs w:val="20"/>
+        </w:rPr>
+        <w:t>options rd.luks.name=&lt;PARTUUID&gt;=cryptroot rd.lvm.vg=vg0 root=/dev/vg0/root rootfstype=btrfs rootflags=subvol=@ rw zswap.enabled=0 apparmor=1 security=apparmor nvme_core.default_ps_max_latency_us=0 quiet loglevel=3</w:t>
+      </w:r>
+    </w:p>
+    <w:p>
+      <w:pPr>
+        <w:pStyle w:val="Normal"/>
+        <w:bidi w:val="0"/>
+        <w:spacing w:lineRule="auto" w:line="240" w:before="57" w:after="57"/>
+        <w:jc w:val="left"/>
+        <w:rPr>
+          <w:rFonts w:ascii="Adwaita Mono" w:hAnsi="Adwaita Mono"/>
+          <w:sz w:val="20"/>
+          <w:szCs w:val="20"/>
+        </w:rPr>
+      </w:pPr>
+      <w:r>
+        <w:rPr>
+          <w:rFonts w:ascii="Adwaita Mono" w:hAnsi="Adwaita Mono"/>
+          <w:sz w:val="20"/>
+          <w:szCs w:val="20"/>
+        </w:rPr>
+      </w:r>
+    </w:p>
+    <w:p>
+      <w:pPr>
+        <w:pStyle w:val="Normal"/>
+        <w:bidi w:val="0"/>
+        <w:spacing w:lineRule="auto" w:line="240" w:before="57" w:after="57"/>
+        <w:jc w:val="left"/>
+        <w:rPr>
+          <w:sz w:val="20"/>
+          <w:szCs w:val="20"/>
+        </w:rPr>
+      </w:pPr>
+      <w:r>
+        <w:rPr>
+          <w:rFonts w:ascii="Adwaita Mono" w:hAnsi="Adwaita Mono"/>
+          <w:sz w:val="20"/>
+          <w:szCs w:val="20"/>
+        </w:rPr>
+        <w:t>IMPORTANT: dracut does not create or manage initramfs fallback</w:t>
+      </w:r>
+    </w:p>
+    <w:p>
+      <w:pPr>
+        <w:pStyle w:val="Normal"/>
+        <w:bidi w:val="0"/>
+        <w:spacing w:lineRule="auto" w:line="240" w:before="57" w:after="57"/>
+        <w:jc w:val="left"/>
+        <w:rPr>
+          <w:rFonts w:ascii="Adwaita Mono" w:hAnsi="Adwaita Mono"/>
+          <w:sz w:val="20"/>
+          <w:szCs w:val="20"/>
+        </w:rPr>
+      </w:pPr>
+      <w:r>
+        <w:rPr>
+          <w:rFonts w:ascii="Adwaita Mono" w:hAnsi="Adwaita Mono"/>
+          <w:sz w:val="20"/>
+          <w:szCs w:val="20"/>
+        </w:rPr>
+      </w:r>
+    </w:p>
+    <w:p>
+      <w:pPr>
+        <w:pStyle w:val="Normal"/>
+        <w:bidi w:val="0"/>
+        <w:spacing w:lineRule="auto" w:line="240" w:before="57" w:after="57"/>
+        <w:jc w:val="left"/>
+        <w:rPr>
+          <w:sz w:val="20"/>
+          <w:szCs w:val="20"/>
+        </w:rPr>
+      </w:pPr>
+      <w:r>
+        <w:rPr>
+          <w:rFonts w:ascii="Adwaita Mono" w:hAnsi="Adwaita Mono"/>
+          <w:sz w:val="20"/>
+          <w:szCs w:val="20"/>
+        </w:rPr>
+        <w:t>nano /boot/loader/loader.conf</w:t>
+      </w:r>
+    </w:p>
+    <w:p>
+      <w:pPr>
+        <w:pStyle w:val="Normal"/>
+        <w:bidi w:val="0"/>
+        <w:spacing w:lineRule="auto" w:line="240" w:before="57" w:after="57"/>
+        <w:jc w:val="left"/>
+        <w:rPr>
+          <w:rFonts w:ascii="Adwaita Mono" w:hAnsi="Adwaita Mono"/>
+          <w:sz w:val="20"/>
+          <w:szCs w:val="20"/>
+        </w:rPr>
+      </w:pPr>
+      <w:r>
+        <w:rPr>
+          <w:rFonts w:ascii="Adwaita Mono" w:hAnsi="Adwaita Mono"/>
+          <w:sz w:val="20"/>
+          <w:szCs w:val="20"/>
+        </w:rPr>
+      </w:r>
+    </w:p>
+    <w:p>
+      <w:pPr>
+        <w:pStyle w:val="Normal"/>
+        <w:bidi w:val="0"/>
+        <w:spacing w:lineRule="auto" w:line="240" w:before="57" w:after="57"/>
+        <w:jc w:val="left"/>
+        <w:rPr>
+          <w:sz w:val="20"/>
+          <w:szCs w:val="20"/>
+        </w:rPr>
+      </w:pPr>
+      <w:r>
         <w:rPr>
           <w:rStyle w:val="VerbatimChar"/>
           <w:rFonts w:ascii="Adwaita Mono" w:hAnsi="Adwaita Mono"/>
           <w:sz w:val="20"/>
           <w:szCs w:val="20"/>
         </w:rPr>
-      </w:pPr>
-      <w:r>
-        <w:rPr>
-          <w:rFonts w:ascii="Adwaita Mono" w:hAnsi="Adwaita Mono"/>
-          <w:sz w:val="20"/>
-          <w:szCs w:val="20"/>
-        </w:rPr>
+        <w:t>default arch-zen.conf</w:t>
       </w:r>
     </w:p>
     <w:p>
@@ -2126,11 +2621,12 @@
       </w:pPr>
       <w:r>
         <w:rPr>
-          <w:rFonts w:ascii="Adwaita Mono" w:hAnsi="Adwaita Mono"/>
-          <w:sz w:val="20"/>
-          <w:szCs w:val="20"/>
-        </w:rPr>
-        <w:t>blkid /dev/nvme0n1p2 ( catch PARTUUID code )</w:t>
+          <w:rStyle w:val="VerbatimChar"/>
+          <w:rFonts w:ascii="Adwaita Mono" w:hAnsi="Adwaita Mono"/>
+          <w:sz w:val="20"/>
+          <w:szCs w:val="20"/>
+        </w:rPr>
+        <w:t>timeout 2</w:t>
       </w:r>
     </w:p>
     <w:p>
@@ -2140,17 +2636,18 @@
         <w:spacing w:lineRule="auto" w:line="240" w:before="57" w:after="57"/>
         <w:jc w:val="left"/>
         <w:rPr>
-          <w:rFonts w:ascii="Adwaita Mono" w:hAnsi="Adwaita Mono"/>
-          <w:sz w:val="20"/>
-          <w:szCs w:val="20"/>
-        </w:rPr>
-      </w:pPr>
-      <w:r>
-        <w:rPr>
-          <w:rFonts w:ascii="Adwaita Mono" w:hAnsi="Adwaita Mono"/>
-          <w:sz w:val="20"/>
-          <w:szCs w:val="20"/>
-        </w:rPr>
+          <w:sz w:val="20"/>
+          <w:szCs w:val="20"/>
+        </w:rPr>
+      </w:pPr>
+      <w:r>
+        <w:rPr>
+          <w:rStyle w:val="VerbatimChar"/>
+          <w:rFonts w:ascii="Adwaita Mono" w:hAnsi="Adwaita Mono"/>
+          <w:sz w:val="20"/>
+          <w:szCs w:val="20"/>
+        </w:rPr>
+        <w:t>console-mode max</w:t>
       </w:r>
     </w:p>
     <w:p>
@@ -2166,11 +2663,407 @@
       </w:pPr>
       <w:r>
         <w:rPr>
-          <w:rFonts w:ascii="Adwaita Mono" w:hAnsi="Adwaita Mono"/>
-          <w:sz w:val="20"/>
-          <w:szCs w:val="20"/>
-        </w:rPr>
-        <w:t>nano /boot/loader/entries/arch-zen.conf</w:t>
+          <w:rStyle w:val="VerbatimChar"/>
+          <w:rFonts w:ascii="Adwaita Mono" w:hAnsi="Adwaita Mono"/>
+          <w:sz w:val="20"/>
+          <w:szCs w:val="20"/>
+        </w:rPr>
+        <w:t>editor no</w:t>
+      </w:r>
+    </w:p>
+    <w:p>
+      <w:pPr>
+        <w:pStyle w:val="Normal"/>
+        <w:bidi w:val="0"/>
+        <w:spacing w:lineRule="auto" w:line="240" w:before="28" w:after="28"/>
+        <w:jc w:val="left"/>
+        <w:rPr>
+          <w:sz w:val="20"/>
+          <w:szCs w:val="20"/>
+        </w:rPr>
+      </w:pPr>
+      <w:r>
+        <w:rPr>
+          <w:sz w:val="20"/>
+          <w:szCs w:val="20"/>
+        </w:rPr>
+      </w:r>
+    </w:p>
+    <w:p>
+      <w:pPr>
+        <w:pStyle w:val="Normal"/>
+        <w:bidi w:val="0"/>
+        <w:spacing w:lineRule="auto" w:line="240" w:before="28" w:after="28"/>
+        <w:jc w:val="left"/>
+        <w:rPr/>
+      </w:pPr>
+      <w:r>
+        <w:rPr>
+          <w:rFonts w:ascii="Adwaita Mono" w:hAnsi="Adwaita Mono"/>
+          <w:sz w:val="20"/>
+          <w:szCs w:val="20"/>
+        </w:rPr>
+        <w:t>b. sbctl config</w:t>
+      </w:r>
+    </w:p>
+    <w:p>
+      <w:pPr>
+        <w:pStyle w:val="Normal"/>
+        <w:bidi w:val="0"/>
+        <w:spacing w:lineRule="auto" w:line="240" w:before="28" w:after="28"/>
+        <w:jc w:val="left"/>
+        <w:rPr>
+          <w:rFonts w:ascii="Adwaita Mono" w:hAnsi="Adwaita Mono"/>
+          <w:sz w:val="20"/>
+          <w:szCs w:val="20"/>
+        </w:rPr>
+      </w:pPr>
+      <w:r>
+        <w:rPr>
+          <w:rFonts w:ascii="Adwaita Mono" w:hAnsi="Adwaita Mono"/>
+          <w:sz w:val="20"/>
+          <w:szCs w:val="20"/>
+        </w:rPr>
+      </w:r>
+    </w:p>
+    <w:p>
+      <w:pPr>
+        <w:pStyle w:val="Normal"/>
+        <w:bidi w:val="0"/>
+        <w:spacing w:lineRule="auto" w:line="240" w:before="28" w:after="28"/>
+        <w:jc w:val="left"/>
+        <w:rPr>
+          <w:rFonts w:ascii="Adwaita Mono" w:hAnsi="Adwaita Mono"/>
+          <w:sz w:val="20"/>
+          <w:szCs w:val="20"/>
+        </w:rPr>
+      </w:pPr>
+      <w:r>
+        <w:rPr>
+          <w:rFonts w:ascii="Adwaita Mono" w:hAnsi="Adwaita Mono"/>
+          <w:sz w:val="20"/>
+          <w:szCs w:val="20"/>
+        </w:rPr>
+        <w:t>sbctl status</w:t>
+      </w:r>
+    </w:p>
+    <w:p>
+      <w:pPr>
+        <w:pStyle w:val="Normal"/>
+        <w:bidi w:val="0"/>
+        <w:spacing w:lineRule="auto" w:line="240" w:before="28" w:after="28"/>
+        <w:jc w:val="left"/>
+        <w:rPr>
+          <w:rFonts w:ascii="Adwaita Mono" w:hAnsi="Adwaita Mono"/>
+          <w:sz w:val="20"/>
+          <w:szCs w:val="20"/>
+        </w:rPr>
+      </w:pPr>
+      <w:r>
+        <w:rPr>
+          <w:rFonts w:ascii="Adwaita Mono" w:hAnsi="Adwaita Mono"/>
+          <w:sz w:val="20"/>
+          <w:szCs w:val="20"/>
+        </w:rPr>
+        <w:t>sbctl create-keys</w:t>
+      </w:r>
+    </w:p>
+    <w:p>
+      <w:pPr>
+        <w:pStyle w:val="Normal"/>
+        <w:bidi w:val="0"/>
+        <w:spacing w:lineRule="auto" w:line="240" w:before="28" w:after="28"/>
+        <w:jc w:val="left"/>
+        <w:rPr>
+          <w:rFonts w:ascii="Adwaita Mono" w:hAnsi="Adwaita Mono"/>
+          <w:sz w:val="20"/>
+          <w:szCs w:val="20"/>
+        </w:rPr>
+      </w:pPr>
+      <w:r>
+        <w:rPr>
+          <w:rFonts w:ascii="Adwaita Mono" w:hAnsi="Adwaita Mono"/>
+          <w:sz w:val="20"/>
+          <w:szCs w:val="20"/>
+        </w:rPr>
+        <w:t xml:space="preserve">sbctl verify </w:t>
+      </w:r>
+      <w:r>
+        <w:rPr>
+          <w:rFonts w:ascii="Adwaita Mono" w:hAnsi="Adwaita Mono"/>
+          <w:sz w:val="20"/>
+          <w:szCs w:val="20"/>
+        </w:rPr>
+        <w:t>( sign the EFI and Kernels according to example below )</w:t>
+      </w:r>
+    </w:p>
+    <w:p>
+      <w:pPr>
+        <w:pStyle w:val="Normal"/>
+        <w:bidi w:val="0"/>
+        <w:spacing w:lineRule="auto" w:line="240" w:before="28" w:after="28"/>
+        <w:jc w:val="left"/>
+        <w:rPr>
+          <w:rFonts w:ascii="Adwaita Mono" w:hAnsi="Adwaita Mono"/>
+          <w:sz w:val="20"/>
+          <w:szCs w:val="20"/>
+        </w:rPr>
+      </w:pPr>
+      <w:r>
+        <w:rPr>
+          <w:rFonts w:ascii="Adwaita Mono" w:hAnsi="Adwaita Mono"/>
+          <w:sz w:val="20"/>
+          <w:szCs w:val="20"/>
+        </w:rPr>
+      </w:r>
+    </w:p>
+    <w:p>
+      <w:pPr>
+        <w:pStyle w:val="Normal"/>
+        <w:bidi w:val="0"/>
+        <w:spacing w:lineRule="auto" w:line="240" w:before="28" w:after="28"/>
+        <w:jc w:val="left"/>
+        <w:rPr>
+          <w:rFonts w:ascii="Adwaita Mono" w:hAnsi="Adwaita Mono"/>
+          <w:sz w:val="20"/>
+          <w:szCs w:val="20"/>
+        </w:rPr>
+      </w:pPr>
+      <w:r>
+        <w:rPr>
+          <w:rFonts w:ascii="Adwaita Mono" w:hAnsi="Adwaita Mono"/>
+          <w:sz w:val="20"/>
+          <w:szCs w:val="20"/>
+        </w:rPr>
+        <w:t>sbctl sign -s /boot/EFI/BOOT/BOOTX64.EFI</w:t>
+      </w:r>
+    </w:p>
+    <w:p>
+      <w:pPr>
+        <w:pStyle w:val="Normal"/>
+        <w:bidi w:val="0"/>
+        <w:spacing w:lineRule="auto" w:line="240" w:before="28" w:after="28"/>
+        <w:jc w:val="left"/>
+        <w:rPr>
+          <w:rFonts w:ascii="Adwaita Mono" w:hAnsi="Adwaita Mono"/>
+          <w:sz w:val="20"/>
+          <w:szCs w:val="20"/>
+        </w:rPr>
+      </w:pPr>
+      <w:r>
+        <w:rPr>
+          <w:rFonts w:ascii="Adwaita Mono" w:hAnsi="Adwaita Mono"/>
+          <w:sz w:val="20"/>
+          <w:szCs w:val="20"/>
+        </w:rPr>
+        <w:t>sbctl sign -s /boot/EFI/systemd/systemd-bootx64.efi</w:t>
+      </w:r>
+    </w:p>
+    <w:p>
+      <w:pPr>
+        <w:pStyle w:val="Normal"/>
+        <w:bidi w:val="0"/>
+        <w:spacing w:lineRule="auto" w:line="240" w:before="28" w:after="28"/>
+        <w:jc w:val="left"/>
+        <w:rPr>
+          <w:rFonts w:ascii="Adwaita Mono" w:hAnsi="Adwaita Mono"/>
+          <w:sz w:val="20"/>
+          <w:szCs w:val="20"/>
+        </w:rPr>
+      </w:pPr>
+      <w:r>
+        <w:rPr>
+          <w:rFonts w:ascii="Adwaita Mono" w:hAnsi="Adwaita Mono"/>
+          <w:sz w:val="20"/>
+          <w:szCs w:val="20"/>
+        </w:rPr>
+        <w:t>sbctl sign -s /boot/vmlinuz-linux-lts</w:t>
+      </w:r>
+    </w:p>
+    <w:p>
+      <w:pPr>
+        <w:pStyle w:val="Normal"/>
+        <w:bidi w:val="0"/>
+        <w:spacing w:lineRule="auto" w:line="240" w:before="28" w:after="28"/>
+        <w:jc w:val="left"/>
+        <w:rPr>
+          <w:rFonts w:ascii="Adwaita Mono" w:hAnsi="Adwaita Mono"/>
+          <w:sz w:val="20"/>
+          <w:szCs w:val="20"/>
+        </w:rPr>
+      </w:pPr>
+      <w:r>
+        <w:rPr>
+          <w:rFonts w:ascii="Adwaita Mono" w:hAnsi="Adwaita Mono"/>
+          <w:sz w:val="20"/>
+          <w:szCs w:val="20"/>
+        </w:rPr>
+        <w:t>sbctl sign -s /boot/vmlinuz-linux-zen</w:t>
+      </w:r>
+    </w:p>
+    <w:p>
+      <w:pPr>
+        <w:pStyle w:val="Normal"/>
+        <w:bidi w:val="0"/>
+        <w:spacing w:lineRule="auto" w:line="240" w:before="28" w:after="28"/>
+        <w:jc w:val="left"/>
+        <w:rPr>
+          <w:rFonts w:ascii="Adwaita Mono" w:hAnsi="Adwaita Mono"/>
+          <w:sz w:val="20"/>
+          <w:szCs w:val="20"/>
+        </w:rPr>
+      </w:pPr>
+      <w:r>
+        <w:rPr>
+          <w:rFonts w:ascii="Adwaita Mono" w:hAnsi="Adwaita Mono"/>
+          <w:sz w:val="20"/>
+          <w:szCs w:val="20"/>
+        </w:rPr>
+      </w:r>
+    </w:p>
+    <w:p>
+      <w:pPr>
+        <w:pStyle w:val="Normal"/>
+        <w:bidi w:val="0"/>
+        <w:spacing w:lineRule="auto" w:line="240" w:before="28" w:after="28"/>
+        <w:jc w:val="left"/>
+        <w:rPr>
+          <w:rFonts w:ascii="Adwaita Mono" w:hAnsi="Adwaita Mono"/>
+          <w:sz w:val="20"/>
+          <w:szCs w:val="20"/>
+        </w:rPr>
+      </w:pPr>
+      <w:r>
+        <w:rPr>
+          <w:rFonts w:ascii="Adwaita Mono" w:hAnsi="Adwaita Mono"/>
+          <w:sz w:val="20"/>
+          <w:szCs w:val="20"/>
+        </w:rPr>
+        <w:t>sbctl verify</w:t>
+      </w:r>
+    </w:p>
+    <w:p>
+      <w:pPr>
+        <w:pStyle w:val="Normal"/>
+        <w:bidi w:val="0"/>
+        <w:spacing w:lineRule="auto" w:line="240" w:before="28" w:after="28"/>
+        <w:jc w:val="left"/>
+        <w:rPr>
+          <w:rFonts w:ascii="Adwaita Mono" w:hAnsi="Adwaita Mono"/>
+          <w:sz w:val="20"/>
+          <w:szCs w:val="20"/>
+        </w:rPr>
+      </w:pPr>
+      <w:r>
+        <w:rPr>
+          <w:rFonts w:ascii="Adwaita Mono" w:hAnsi="Adwaita Mono"/>
+          <w:sz w:val="20"/>
+          <w:szCs w:val="20"/>
+        </w:rPr>
+        <w:t>sbctl enroll-keys</w:t>
+      </w:r>
+    </w:p>
+    <w:p>
+      <w:pPr>
+        <w:pStyle w:val="Normal"/>
+        <w:bidi w:val="0"/>
+        <w:spacing w:lineRule="auto" w:line="240" w:before="28" w:after="28"/>
+        <w:jc w:val="left"/>
+        <w:rPr>
+          <w:rFonts w:ascii="Adwaita Mono" w:hAnsi="Adwaita Mono"/>
+          <w:sz w:val="20"/>
+          <w:szCs w:val="20"/>
+        </w:rPr>
+      </w:pPr>
+      <w:r>
+        <w:rPr>
+          <w:rFonts w:ascii="Adwaita Mono" w:hAnsi="Adwaita Mono"/>
+          <w:sz w:val="20"/>
+          <w:szCs w:val="20"/>
+        </w:rPr>
+        <w:t>sbctl list-enrolled-keys</w:t>
+      </w:r>
+    </w:p>
+    <w:p>
+      <w:pPr>
+        <w:pStyle w:val="Normal"/>
+        <w:bidi w:val="0"/>
+        <w:spacing w:lineRule="auto" w:line="240" w:before="28" w:after="28"/>
+        <w:jc w:val="left"/>
+        <w:rPr>
+          <w:rFonts w:ascii="Adwaita Mono" w:hAnsi="Adwaita Mono"/>
+          <w:sz w:val="20"/>
+          <w:szCs w:val="20"/>
+        </w:rPr>
+      </w:pPr>
+      <w:r>
+        <w:rPr>
+          <w:rFonts w:ascii="Adwaita Mono" w:hAnsi="Adwaita Mono"/>
+          <w:sz w:val="20"/>
+          <w:szCs w:val="20"/>
+        </w:rPr>
+        <w:t>sbctl status</w:t>
+      </w:r>
+    </w:p>
+    <w:p>
+      <w:pPr>
+        <w:pStyle w:val="Normal"/>
+        <w:bidi w:val="0"/>
+        <w:spacing w:lineRule="auto" w:line="240" w:before="28" w:after="28"/>
+        <w:jc w:val="left"/>
+        <w:rPr>
+          <w:rFonts w:ascii="Adwaita Mono" w:hAnsi="Adwaita Mono"/>
+          <w:sz w:val="20"/>
+          <w:szCs w:val="20"/>
+        </w:rPr>
+      </w:pPr>
+      <w:r>
+        <w:rPr>
+          <w:rFonts w:ascii="Adwaita Mono" w:hAnsi="Adwaita Mono"/>
+          <w:sz w:val="20"/>
+          <w:szCs w:val="20"/>
+        </w:rPr>
+      </w:r>
+    </w:p>
+    <w:p>
+      <w:pPr>
+        <w:pStyle w:val="Normal"/>
+        <w:bidi w:val="0"/>
+        <w:spacing w:lineRule="auto" w:line="240" w:before="28" w:after="28"/>
+        <w:jc w:val="left"/>
+        <w:rPr>
+          <w:rFonts w:ascii="Adwaita Mono" w:hAnsi="Adwaita Mono"/>
+          <w:sz w:val="20"/>
+          <w:szCs w:val="20"/>
+        </w:rPr>
+      </w:pPr>
+      <w:r>
+        <w:rPr>
+          <w:rFonts w:ascii="Adwaita Mono" w:hAnsi="Adwaita Mono"/>
+          <w:sz w:val="20"/>
+          <w:szCs w:val="20"/>
+        </w:rPr>
+        <w:t>c. hooks config</w:t>
+      </w:r>
+    </w:p>
+    <w:p>
+      <w:pPr>
+        <w:pStyle w:val="Normal"/>
+        <w:bidi w:val="0"/>
+        <w:spacing w:lineRule="auto" w:line="240" w:before="28" w:after="28"/>
+        <w:jc w:val="left"/>
+        <w:rPr>
+          <w:rFonts w:ascii="Adwaita Mono" w:hAnsi="Adwaita Mono"/>
+          <w:sz w:val="20"/>
+          <w:szCs w:val="20"/>
+        </w:rPr>
+      </w:pPr>
+      <w:r>
+        <w:rPr>
+          <w:rFonts w:ascii="Adwaita Mono" w:hAnsi="Adwaita Mono"/>
+          <w:sz w:val="20"/>
+          <w:szCs w:val="20"/>
+        </w:rPr>
       </w:r>
     </w:p>
     <w:p>
@@ -2191,6 +3084,7 @@
           <w:sz w:val="20"/>
           <w:szCs w:val="20"/>
         </w:rPr>
+        <w:t>nano /etc/sysctl.d/99-sysctl.conf</w:t>
       </w:r>
     </w:p>
     <w:p>
@@ -2200,17 +3094,17 @@
         <w:spacing w:lineRule="auto" w:line="240" w:before="57" w:after="57"/>
         <w:jc w:val="left"/>
         <w:rPr>
-          <w:sz w:val="20"/>
-          <w:szCs w:val="20"/>
-        </w:rPr>
-      </w:pPr>
-      <w:r>
-        <w:rPr>
-          <w:rFonts w:ascii="Adwaita Mono" w:hAnsi="Adwaita Mono"/>
-          <w:sz w:val="20"/>
-          <w:szCs w:val="20"/>
-        </w:rPr>
-        <w:t>title   Arch Linux ZEN</w:t>
+          <w:rFonts w:ascii="Adwaita Mono" w:hAnsi="Adwaita Mono"/>
+          <w:sz w:val="20"/>
+          <w:szCs w:val="20"/>
+        </w:rPr>
+      </w:pPr>
+      <w:r>
+        <w:rPr>
+          <w:rFonts w:ascii="Adwaita Mono" w:hAnsi="Adwaita Mono"/>
+          <w:sz w:val="20"/>
+          <w:szCs w:val="20"/>
+        </w:rPr>
       </w:r>
     </w:p>
     <w:p>
@@ -2220,17 +3114,18 @@
         <w:spacing w:lineRule="auto" w:line="240" w:before="57" w:after="57"/>
         <w:jc w:val="left"/>
         <w:rPr>
-          <w:sz w:val="20"/>
-          <w:szCs w:val="20"/>
-        </w:rPr>
-      </w:pPr>
-      <w:r>
-        <w:rPr>
-          <w:rFonts w:ascii="Adwaita Mono" w:hAnsi="Adwaita Mono"/>
-          <w:sz w:val="20"/>
-          <w:szCs w:val="20"/>
-        </w:rPr>
-        <w:t>linux   /vmlinuz-linux-zen</w:t>
+          <w:rFonts w:ascii="Adwaita Mono" w:hAnsi="Adwaita Mono"/>
+          <w:sz w:val="20"/>
+          <w:szCs w:val="20"/>
+        </w:rPr>
+      </w:pPr>
+      <w:r>
+        <w:rPr>
+          <w:rFonts w:ascii="Adwaita Mono" w:hAnsi="Adwaita Mono"/>
+          <w:sz w:val="20"/>
+          <w:szCs w:val="20"/>
+        </w:rPr>
+        <w:t>kernel.kptr_restrict = 2</w:t>
       </w:r>
     </w:p>
     <w:p>
@@ -2240,17 +3135,18 @@
         <w:spacing w:lineRule="auto" w:line="240" w:before="57" w:after="57"/>
         <w:jc w:val="left"/>
         <w:rPr>
-          <w:sz w:val="20"/>
-          <w:szCs w:val="20"/>
-        </w:rPr>
-      </w:pPr>
-      <w:r>
-        <w:rPr>
-          <w:rFonts w:ascii="Adwaita Mono" w:hAnsi="Adwaita Mono"/>
-          <w:sz w:val="20"/>
-          <w:szCs w:val="20"/>
-        </w:rPr>
-        <w:t>initrd  /intel-ucode.img</w:t>
+          <w:rFonts w:ascii="Adwaita Mono" w:hAnsi="Adwaita Mono"/>
+          <w:sz w:val="20"/>
+          <w:szCs w:val="20"/>
+        </w:rPr>
+      </w:pPr>
+      <w:r>
+        <w:rPr>
+          <w:rFonts w:ascii="Adwaita Mono" w:hAnsi="Adwaita Mono"/>
+          <w:sz w:val="20"/>
+          <w:szCs w:val="20"/>
+        </w:rPr>
+        <w:t>kernel.dmesg_restrict = 1</w:t>
       </w:r>
     </w:p>
     <w:p>
@@ -2260,17 +3156,18 @@
         <w:spacing w:lineRule="auto" w:line="240" w:before="57" w:after="57"/>
         <w:jc w:val="left"/>
         <w:rPr>
-          <w:sz w:val="20"/>
-          <w:szCs w:val="20"/>
-        </w:rPr>
-      </w:pPr>
-      <w:r>
-        <w:rPr>
-          <w:rFonts w:ascii="Adwaita Mono" w:hAnsi="Adwaita Mono"/>
-          <w:sz w:val="20"/>
-          <w:szCs w:val="20"/>
-        </w:rPr>
-        <w:t>initrd  /initramfs-linux-zen.img</w:t>
+          <w:rFonts w:ascii="Adwaita Mono" w:hAnsi="Adwaita Mono"/>
+          <w:sz w:val="20"/>
+          <w:szCs w:val="20"/>
+        </w:rPr>
+      </w:pPr>
+      <w:r>
+        <w:rPr>
+          <w:rFonts w:ascii="Adwaita Mono" w:hAnsi="Adwaita Mono"/>
+          <w:sz w:val="20"/>
+          <w:szCs w:val="20"/>
+        </w:rPr>
+        <w:t>kernel.randomize_va_space = 2</w:t>
       </w:r>
     </w:p>
     <w:p>
@@ -2280,17 +3177,18 @@
         <w:spacing w:lineRule="auto" w:line="240" w:before="57" w:after="57"/>
         <w:jc w:val="left"/>
         <w:rPr>
-          <w:sz w:val="20"/>
-          <w:szCs w:val="20"/>
-        </w:rPr>
-      </w:pPr>
-      <w:r>
-        <w:rPr>
-          <w:rFonts w:ascii="Adwaita Mono" w:hAnsi="Adwaita Mono"/>
-          <w:sz w:val="20"/>
-          <w:szCs w:val="20"/>
-        </w:rPr>
-        <w:t>options rd.luks.name=&lt;PARTUUID&gt;=cryptroot rd.lvm.vg=vg0 root=/dev/vg0/root rootfstype=btrfs rootflags=subvol=@ rw zswap.enabled=0 apparmor=1 security=apparmor nvme_core.default_ps_max_latency_us=0 quiet loglevel=3</w:t>
+          <w:rFonts w:ascii="Adwaita Mono" w:hAnsi="Adwaita Mono"/>
+          <w:sz w:val="20"/>
+          <w:szCs w:val="20"/>
+        </w:rPr>
+      </w:pPr>
+      <w:r>
+        <w:rPr>
+          <w:rFonts w:ascii="Adwaita Mono" w:hAnsi="Adwaita Mono"/>
+          <w:sz w:val="20"/>
+          <w:szCs w:val="20"/>
+        </w:rPr>
+        <w:t>fs.protected_hardlinks = 1</w:t>
       </w:r>
     </w:p>
     <w:p>
@@ -2311,6 +3209,7 @@
           <w:sz w:val="20"/>
           <w:szCs w:val="20"/>
         </w:rPr>
+        <w:t>fs.protected_symlinks = 1</w:t>
       </w:r>
     </w:p>
     <w:p>
@@ -2320,17 +3219,17 @@
         <w:spacing w:lineRule="auto" w:line="240" w:before="57" w:after="57"/>
         <w:jc w:val="left"/>
         <w:rPr>
-          <w:sz w:val="20"/>
-          <w:szCs w:val="20"/>
-        </w:rPr>
-      </w:pPr>
-      <w:r>
-        <w:rPr>
-          <w:rFonts w:ascii="Adwaita Mono" w:hAnsi="Adwaita Mono"/>
-          <w:sz w:val="20"/>
-          <w:szCs w:val="20"/>
-        </w:rPr>
-        <w:t>nano /boot/loader/entries/arch-lts.conf</w:t>
+          <w:rFonts w:ascii="Adwaita Mono" w:hAnsi="Adwaita Mono"/>
+          <w:sz w:val="20"/>
+          <w:szCs w:val="20"/>
+        </w:rPr>
+      </w:pPr>
+      <w:r>
+        <w:rPr>
+          <w:rFonts w:ascii="Adwaita Mono" w:hAnsi="Adwaita Mono"/>
+          <w:sz w:val="20"/>
+          <w:szCs w:val="20"/>
+        </w:rPr>
       </w:r>
     </w:p>
     <w:p>
@@ -2351,6 +3250,68 @@
           <w:sz w:val="20"/>
           <w:szCs w:val="20"/>
         </w:rPr>
+        <w:t xml:space="preserve">sysctl --system </w:t>
+      </w:r>
+    </w:p>
+    <w:p>
+      <w:pPr>
+        <w:pStyle w:val="Normal"/>
+        <w:bidi w:val="0"/>
+        <w:spacing w:lineRule="auto" w:line="240" w:before="28" w:after="28"/>
+        <w:jc w:val="left"/>
+        <w:rPr>
+          <w:rFonts w:ascii="Adwaita Mono" w:hAnsi="Adwaita Mono"/>
+          <w:sz w:val="20"/>
+          <w:szCs w:val="20"/>
+        </w:rPr>
+      </w:pPr>
+      <w:r>
+        <w:rPr>
+          <w:rFonts w:ascii="Adwaita Mono" w:hAnsi="Adwaita Mono"/>
+          <w:sz w:val="20"/>
+          <w:szCs w:val="20"/>
+        </w:rPr>
+      </w:r>
+    </w:p>
+    <w:p>
+      <w:pPr>
+        <w:pStyle w:val="Normal"/>
+        <w:bidi w:val="0"/>
+        <w:spacing w:lineRule="auto" w:line="240" w:before="28" w:after="28"/>
+        <w:jc w:val="left"/>
+        <w:rPr>
+          <w:rFonts w:ascii="Adwaita Mono" w:hAnsi="Adwaita Mono"/>
+          <w:sz w:val="20"/>
+          <w:szCs w:val="20"/>
+        </w:rPr>
+      </w:pPr>
+      <w:r>
+        <w:rPr>
+          <w:rFonts w:ascii="Adwaita Mono" w:hAnsi="Adwaita Mono"/>
+          <w:sz w:val="20"/>
+          <w:szCs w:val="20"/>
+        </w:rPr>
+        <w:t>mkdir -p /etc/pacman.d/hooks/</w:t>
+      </w:r>
+    </w:p>
+    <w:p>
+      <w:pPr>
+        <w:pStyle w:val="Normal"/>
+        <w:bidi w:val="0"/>
+        <w:spacing w:lineRule="auto" w:line="240" w:before="28" w:after="28"/>
+        <w:jc w:val="left"/>
+        <w:rPr>
+          <w:rFonts w:ascii="Adwaita Mono" w:hAnsi="Adwaita Mono"/>
+          <w:sz w:val="20"/>
+          <w:szCs w:val="20"/>
+        </w:rPr>
+      </w:pPr>
+      <w:r>
+        <w:rPr>
+          <w:rFonts w:ascii="Adwaita Mono" w:hAnsi="Adwaita Mono"/>
+          <w:sz w:val="20"/>
+          <w:szCs w:val="20"/>
+        </w:rPr>
       </w:r>
     </w:p>
     <w:p>
@@ -2370,326 +3331,471 @@
           <w:sz w:val="20"/>
           <w:szCs w:val="20"/>
         </w:rPr>
-        <w:t>title   Arch Linux LTS</w:t>
-      </w:r>
-    </w:p>
-    <w:p>
-      <w:pPr>
-        <w:pStyle w:val="Normal"/>
-        <w:bidi w:val="0"/>
-        <w:spacing w:lineRule="auto" w:line="240" w:before="57" w:after="57"/>
-        <w:jc w:val="left"/>
-        <w:rPr>
-          <w:sz w:val="20"/>
-          <w:szCs w:val="20"/>
-        </w:rPr>
-      </w:pPr>
-      <w:r>
-        <w:rPr>
-          <w:rFonts w:ascii="Adwaita Mono" w:hAnsi="Adwaita Mono"/>
-          <w:sz w:val="20"/>
-          <w:szCs w:val="20"/>
-        </w:rPr>
-        <w:t>linux   /vmlinuz-linux-lts</w:t>
-      </w:r>
-    </w:p>
-    <w:p>
-      <w:pPr>
-        <w:pStyle w:val="Normal"/>
-        <w:bidi w:val="0"/>
-        <w:spacing w:lineRule="auto" w:line="240" w:before="57" w:after="57"/>
-        <w:jc w:val="left"/>
-        <w:rPr>
-          <w:sz w:val="20"/>
-          <w:szCs w:val="20"/>
-        </w:rPr>
-      </w:pPr>
-      <w:r>
-        <w:rPr>
-          <w:rFonts w:ascii="Adwaita Mono" w:hAnsi="Adwaita Mono"/>
-          <w:sz w:val="20"/>
-          <w:szCs w:val="20"/>
-        </w:rPr>
-        <w:t>initrd  /intel-ucode.img</w:t>
-      </w:r>
-    </w:p>
-    <w:p>
-      <w:pPr>
-        <w:pStyle w:val="Normal"/>
-        <w:bidi w:val="0"/>
-        <w:spacing w:lineRule="auto" w:line="240" w:before="57" w:after="57"/>
-        <w:jc w:val="left"/>
-        <w:rPr>
-          <w:sz w:val="20"/>
-          <w:szCs w:val="20"/>
-        </w:rPr>
-      </w:pPr>
-      <w:r>
-        <w:rPr>
-          <w:rFonts w:ascii="Adwaita Mono" w:hAnsi="Adwaita Mono"/>
-          <w:sz w:val="20"/>
-          <w:szCs w:val="20"/>
-        </w:rPr>
-        <w:t>initrd  /initramfs-linux-lts.img</w:t>
-      </w:r>
-    </w:p>
-    <w:p>
-      <w:pPr>
-        <w:pStyle w:val="Normal"/>
-        <w:bidi w:val="0"/>
-        <w:spacing w:lineRule="auto" w:line="240" w:before="57" w:after="57"/>
-        <w:jc w:val="left"/>
-        <w:rPr>
-          <w:sz w:val="20"/>
-          <w:szCs w:val="20"/>
-        </w:rPr>
-      </w:pPr>
-      <w:r>
-        <w:rPr>
-          <w:rFonts w:ascii="Adwaita Mono" w:hAnsi="Adwaita Mono"/>
-          <w:sz w:val="20"/>
-          <w:szCs w:val="20"/>
-        </w:rPr>
-        <w:t>options rd.luks.name=&lt;PARTUUID&gt;=cryptroot rd.lvm.vg=vg0 root=/dev/vg0/root rootfstype=btrfs rootflags=subvol=@ rw zswap.enabled=0 apparmor=1 security=apparmor nvme_core.default_ps_max_latency_us=0 quiet loglevel=3</w:t>
-      </w:r>
-    </w:p>
-    <w:p>
-      <w:pPr>
-        <w:pStyle w:val="Normal"/>
-        <w:bidi w:val="0"/>
-        <w:spacing w:lineRule="auto" w:line="240" w:before="57" w:after="57"/>
-        <w:jc w:val="left"/>
-        <w:rPr>
-          <w:rFonts w:ascii="Adwaita Mono" w:hAnsi="Adwaita Mono"/>
-          <w:sz w:val="20"/>
-          <w:szCs w:val="20"/>
-        </w:rPr>
-      </w:pPr>
-      <w:r>
-        <w:rPr>
-          <w:rFonts w:ascii="Adwaita Mono" w:hAnsi="Adwaita Mono"/>
-          <w:sz w:val="20"/>
-          <w:szCs w:val="20"/>
-        </w:rPr>
-      </w:r>
-    </w:p>
-    <w:p>
-      <w:pPr>
-        <w:pStyle w:val="Normal"/>
-        <w:bidi w:val="0"/>
-        <w:spacing w:lineRule="auto" w:line="240" w:before="57" w:after="57"/>
-        <w:jc w:val="left"/>
-        <w:rPr>
-          <w:sz w:val="20"/>
-          <w:szCs w:val="20"/>
-        </w:rPr>
-      </w:pPr>
-      <w:r>
-        <w:rPr>
-          <w:rFonts w:ascii="Adwaita Mono" w:hAnsi="Adwaita Mono"/>
-          <w:sz w:val="20"/>
-          <w:szCs w:val="20"/>
-        </w:rPr>
-        <w:t>IMPORTANT: dracut does not create or manage initramfs fallback</w:t>
-      </w:r>
-    </w:p>
-    <w:p>
-      <w:pPr>
-        <w:pStyle w:val="Normal"/>
-        <w:bidi w:val="0"/>
-        <w:spacing w:lineRule="auto" w:line="240" w:before="57" w:after="57"/>
-        <w:jc w:val="left"/>
-        <w:rPr>
-          <w:rFonts w:ascii="Adwaita Mono" w:hAnsi="Adwaita Mono"/>
-          <w:sz w:val="20"/>
-          <w:szCs w:val="20"/>
-        </w:rPr>
-      </w:pPr>
-      <w:r>
-        <w:rPr>
-          <w:rFonts w:ascii="Adwaita Mono" w:hAnsi="Adwaita Mono"/>
-          <w:sz w:val="20"/>
-          <w:szCs w:val="20"/>
-        </w:rPr>
-      </w:r>
-    </w:p>
-    <w:p>
-      <w:pPr>
-        <w:pStyle w:val="Normal"/>
-        <w:bidi w:val="0"/>
-        <w:spacing w:lineRule="auto" w:line="240" w:before="57" w:after="57"/>
-        <w:jc w:val="left"/>
-        <w:rPr>
-          <w:sz w:val="20"/>
-          <w:szCs w:val="20"/>
-        </w:rPr>
-      </w:pPr>
-      <w:r>
-        <w:rPr>
-          <w:rFonts w:ascii="Adwaita Mono" w:hAnsi="Adwaita Mono"/>
-          <w:sz w:val="20"/>
-          <w:szCs w:val="20"/>
-        </w:rPr>
-        <w:t>nano /boot/loader/loader.conf</w:t>
-      </w:r>
-    </w:p>
-    <w:p>
-      <w:pPr>
-        <w:pStyle w:val="Normal"/>
-        <w:bidi w:val="0"/>
-        <w:spacing w:lineRule="auto" w:line="240" w:before="57" w:after="57"/>
-        <w:jc w:val="left"/>
-        <w:rPr>
-          <w:rFonts w:ascii="Adwaita Mono" w:hAnsi="Adwaita Mono"/>
-          <w:sz w:val="20"/>
-          <w:szCs w:val="20"/>
-        </w:rPr>
-      </w:pPr>
-      <w:r>
-        <w:rPr>
-          <w:rFonts w:ascii="Adwaita Mono" w:hAnsi="Adwaita Mono"/>
-          <w:sz w:val="20"/>
-          <w:szCs w:val="20"/>
-        </w:rPr>
-      </w:r>
-    </w:p>
-    <w:p>
-      <w:pPr>
-        <w:pStyle w:val="Normal"/>
-        <w:bidi w:val="0"/>
-        <w:spacing w:lineRule="auto" w:line="240" w:before="57" w:after="57"/>
-        <w:jc w:val="left"/>
-        <w:rPr>
-          <w:sz w:val="20"/>
-          <w:szCs w:val="20"/>
-        </w:rPr>
-      </w:pPr>
-      <w:r>
-        <w:rPr>
-          <w:rStyle w:val="VerbatimChar"/>
-          <w:rFonts w:ascii="Adwaita Mono" w:hAnsi="Adwaita Mono"/>
-          <w:sz w:val="20"/>
-          <w:szCs w:val="20"/>
-        </w:rPr>
-        <w:t>default arch-zen.conf</w:t>
-      </w:r>
-    </w:p>
-    <w:p>
-      <w:pPr>
-        <w:pStyle w:val="Normal"/>
-        <w:bidi w:val="0"/>
-        <w:spacing w:lineRule="auto" w:line="240" w:before="57" w:after="57"/>
-        <w:jc w:val="left"/>
-        <w:rPr>
-          <w:sz w:val="20"/>
-          <w:szCs w:val="20"/>
-        </w:rPr>
-      </w:pPr>
-      <w:r>
-        <w:rPr>
-          <w:rStyle w:val="VerbatimChar"/>
-          <w:rFonts w:ascii="Adwaita Mono" w:hAnsi="Adwaita Mono"/>
-          <w:sz w:val="20"/>
-          <w:szCs w:val="20"/>
-        </w:rPr>
-        <w:t>timeout 2</w:t>
-      </w:r>
-    </w:p>
-    <w:p>
-      <w:pPr>
-        <w:pStyle w:val="Normal"/>
-        <w:bidi w:val="0"/>
-        <w:spacing w:lineRule="auto" w:line="240" w:before="57" w:after="57"/>
-        <w:jc w:val="left"/>
-        <w:rPr>
-          <w:sz w:val="20"/>
-          <w:szCs w:val="20"/>
-        </w:rPr>
-      </w:pPr>
-      <w:r>
-        <w:rPr>
-          <w:rStyle w:val="VerbatimChar"/>
-          <w:rFonts w:ascii="Adwaita Mono" w:hAnsi="Adwaita Mono"/>
-          <w:sz w:val="20"/>
-          <w:szCs w:val="20"/>
-        </w:rPr>
-        <w:t>console-mode max</w:t>
-      </w:r>
-    </w:p>
-    <w:p>
-      <w:pPr>
-        <w:pStyle w:val="Normal"/>
-        <w:bidi w:val="0"/>
-        <w:spacing w:lineRule="auto" w:line="240" w:before="57" w:after="57"/>
-        <w:jc w:val="left"/>
-        <w:rPr>
-          <w:sz w:val="20"/>
-          <w:szCs w:val="20"/>
-        </w:rPr>
-      </w:pPr>
-      <w:r>
-        <w:rPr>
-          <w:rStyle w:val="VerbatimChar"/>
-          <w:rFonts w:ascii="Adwaita Mono" w:hAnsi="Adwaita Mono"/>
-          <w:sz w:val="20"/>
-          <w:szCs w:val="20"/>
-        </w:rPr>
-        <w:t>editor no</w:t>
-      </w:r>
-    </w:p>
-    <w:p>
-      <w:pPr>
-        <w:pStyle w:val="Normal"/>
-        <w:bidi w:val="0"/>
-        <w:spacing w:lineRule="auto" w:line="240" w:before="28" w:after="28"/>
-        <w:jc w:val="left"/>
-        <w:rPr>
-          <w:sz w:val="20"/>
-          <w:szCs w:val="20"/>
-        </w:rPr>
-      </w:pPr>
-      <w:r>
-        <w:rPr>
-          <w:sz w:val="20"/>
-          <w:szCs w:val="20"/>
-        </w:rPr>
-      </w:r>
-    </w:p>
-    <w:p>
-      <w:pPr>
-        <w:pStyle w:val="Normal"/>
-        <w:bidi w:val="0"/>
-        <w:spacing w:lineRule="auto" w:line="240" w:before="28" w:after="28"/>
-        <w:jc w:val="left"/>
-        <w:rPr/>
-      </w:pPr>
-      <w:r>
-        <w:rPr>
-          <w:rFonts w:ascii="Adwaita Mono" w:hAnsi="Adwaita Mono"/>
-          <w:sz w:val="20"/>
-          <w:szCs w:val="20"/>
-        </w:rPr>
-        <w:t>b. sbctl config</w:t>
-      </w:r>
-    </w:p>
-    <w:p>
-      <w:pPr>
-        <w:pStyle w:val="Normal"/>
-        <w:bidi w:val="0"/>
-        <w:spacing w:lineRule="auto" w:line="240" w:before="28" w:after="28"/>
-        <w:jc w:val="left"/>
-        <w:rPr>
-          <w:rFonts w:ascii="Adwaita Mono" w:hAnsi="Adwaita Mono"/>
-          <w:sz w:val="20"/>
-          <w:szCs w:val="20"/>
-        </w:rPr>
-      </w:pPr>
-      <w:r>
-        <w:rPr>
-          <w:rFonts w:ascii="Adwaita Mono" w:hAnsi="Adwaita Mono"/>
-          <w:sz w:val="20"/>
-          <w:szCs w:val="20"/>
-        </w:rPr>
+        <w:t>nano /etc/pacman.d/hooks/99-secureboot.hook</w:t>
+      </w:r>
+    </w:p>
+    <w:p>
+      <w:pPr>
+        <w:pStyle w:val="Normal"/>
+        <w:bidi w:val="0"/>
+        <w:spacing w:lineRule="auto" w:line="240" w:before="28" w:after="28"/>
+        <w:jc w:val="left"/>
+        <w:rPr>
+          <w:rFonts w:ascii="Adwaita Mono" w:hAnsi="Adwaita Mono"/>
+          <w:sz w:val="20"/>
+          <w:szCs w:val="20"/>
+        </w:rPr>
+      </w:pPr>
+      <w:r>
+        <w:rPr>
+          <w:rFonts w:ascii="Adwaita Mono" w:hAnsi="Adwaita Mono"/>
+          <w:sz w:val="20"/>
+          <w:szCs w:val="20"/>
+        </w:rPr>
+      </w:r>
+    </w:p>
+    <w:p>
+      <w:pPr>
+        <w:pStyle w:val="Normal"/>
+        <w:bidi w:val="0"/>
+        <w:spacing w:lineRule="auto" w:line="240" w:before="28" w:after="28"/>
+        <w:jc w:val="left"/>
+        <w:rPr>
+          <w:rFonts w:ascii="Adwaita Mono" w:hAnsi="Adwaita Mono"/>
+          <w:sz w:val="20"/>
+          <w:szCs w:val="20"/>
+        </w:rPr>
+      </w:pPr>
+      <w:r>
+        <w:rPr>
+          <w:rFonts w:ascii="Adwaita Mono" w:hAnsi="Adwaita Mono"/>
+          <w:sz w:val="20"/>
+          <w:szCs w:val="20"/>
+        </w:rPr>
+        <w:t>[Trigger]</w:t>
+      </w:r>
+    </w:p>
+    <w:p>
+      <w:pPr>
+        <w:pStyle w:val="Normal"/>
+        <w:bidi w:val="0"/>
+        <w:spacing w:lineRule="auto" w:line="240" w:before="28" w:after="28"/>
+        <w:jc w:val="left"/>
+        <w:rPr>
+          <w:rFonts w:ascii="Adwaita Mono" w:hAnsi="Adwaita Mono"/>
+          <w:sz w:val="20"/>
+          <w:szCs w:val="20"/>
+        </w:rPr>
+      </w:pPr>
+      <w:r>
+        <w:rPr>
+          <w:rFonts w:ascii="Adwaita Mono" w:hAnsi="Adwaita Mono"/>
+          <w:sz w:val="20"/>
+          <w:szCs w:val="20"/>
+        </w:rPr>
+        <w:t>Operation = Upgrade</w:t>
+      </w:r>
+    </w:p>
+    <w:p>
+      <w:pPr>
+        <w:pStyle w:val="Normal"/>
+        <w:bidi w:val="0"/>
+        <w:spacing w:lineRule="auto" w:line="240" w:before="28" w:after="28"/>
+        <w:jc w:val="left"/>
+        <w:rPr>
+          <w:rFonts w:ascii="Adwaita Mono" w:hAnsi="Adwaita Mono"/>
+          <w:sz w:val="20"/>
+          <w:szCs w:val="20"/>
+        </w:rPr>
+      </w:pPr>
+      <w:r>
+        <w:rPr>
+          <w:rFonts w:ascii="Adwaita Mono" w:hAnsi="Adwaita Mono"/>
+          <w:sz w:val="20"/>
+          <w:szCs w:val="20"/>
+        </w:rPr>
+        <w:t>Type = Package</w:t>
+      </w:r>
+    </w:p>
+    <w:p>
+      <w:pPr>
+        <w:pStyle w:val="Normal"/>
+        <w:bidi w:val="0"/>
+        <w:spacing w:lineRule="auto" w:line="240" w:before="28" w:after="28"/>
+        <w:jc w:val="left"/>
+        <w:rPr>
+          <w:rFonts w:ascii="Adwaita Mono" w:hAnsi="Adwaita Mono"/>
+          <w:sz w:val="20"/>
+          <w:szCs w:val="20"/>
+        </w:rPr>
+      </w:pPr>
+      <w:r>
+        <w:rPr>
+          <w:rFonts w:ascii="Adwaita Mono" w:hAnsi="Adwaita Mono"/>
+          <w:sz w:val="20"/>
+          <w:szCs w:val="20"/>
+        </w:rPr>
+        <w:t>Target = systemd</w:t>
+      </w:r>
+    </w:p>
+    <w:p>
+      <w:pPr>
+        <w:pStyle w:val="Normal"/>
+        <w:bidi w:val="0"/>
+        <w:spacing w:lineRule="auto" w:line="240" w:before="28" w:after="28"/>
+        <w:jc w:val="left"/>
+        <w:rPr>
+          <w:rFonts w:ascii="Adwaita Mono" w:hAnsi="Adwaita Mono"/>
+          <w:sz w:val="20"/>
+          <w:szCs w:val="20"/>
+        </w:rPr>
+      </w:pPr>
+      <w:r>
+        <w:rPr>
+          <w:rFonts w:ascii="Adwaita Mono" w:hAnsi="Adwaita Mono"/>
+          <w:sz w:val="20"/>
+          <w:szCs w:val="20"/>
+        </w:rPr>
+        <w:t>Target = linux-lts</w:t>
+      </w:r>
+    </w:p>
+    <w:p>
+      <w:pPr>
+        <w:pStyle w:val="Normal"/>
+        <w:bidi w:val="0"/>
+        <w:spacing w:lineRule="auto" w:line="240" w:before="28" w:after="28"/>
+        <w:jc w:val="left"/>
+        <w:rPr>
+          <w:rFonts w:ascii="Adwaita Mono" w:hAnsi="Adwaita Mono"/>
+          <w:sz w:val="20"/>
+          <w:szCs w:val="20"/>
+        </w:rPr>
+      </w:pPr>
+      <w:r>
+        <w:rPr>
+          <w:rFonts w:ascii="Adwaita Mono" w:hAnsi="Adwaita Mono"/>
+          <w:sz w:val="20"/>
+          <w:szCs w:val="20"/>
+        </w:rPr>
+        <w:t>Target = linux-zen</w:t>
+      </w:r>
+    </w:p>
+    <w:p>
+      <w:pPr>
+        <w:pStyle w:val="Normal"/>
+        <w:bidi w:val="0"/>
+        <w:spacing w:lineRule="auto" w:line="240" w:before="28" w:after="28"/>
+        <w:jc w:val="left"/>
+        <w:rPr>
+          <w:rFonts w:ascii="Adwaita Mono" w:hAnsi="Adwaita Mono"/>
+          <w:sz w:val="20"/>
+          <w:szCs w:val="20"/>
+        </w:rPr>
+      </w:pPr>
+      <w:r>
+        <w:rPr>
+          <w:rFonts w:ascii="Adwaita Mono" w:hAnsi="Adwaita Mono"/>
+          <w:sz w:val="20"/>
+          <w:szCs w:val="20"/>
+        </w:rPr>
+      </w:r>
+    </w:p>
+    <w:p>
+      <w:pPr>
+        <w:pStyle w:val="Normal"/>
+        <w:bidi w:val="0"/>
+        <w:spacing w:lineRule="auto" w:line="240" w:before="28" w:after="28"/>
+        <w:jc w:val="left"/>
+        <w:rPr>
+          <w:rFonts w:ascii="Adwaita Mono" w:hAnsi="Adwaita Mono"/>
+          <w:sz w:val="20"/>
+          <w:szCs w:val="20"/>
+        </w:rPr>
+      </w:pPr>
+      <w:r>
+        <w:rPr>
+          <w:rFonts w:ascii="Adwaita Mono" w:hAnsi="Adwaita Mono"/>
+          <w:sz w:val="20"/>
+          <w:szCs w:val="20"/>
+        </w:rPr>
+        <w:t>[Action]</w:t>
+      </w:r>
+    </w:p>
+    <w:p>
+      <w:pPr>
+        <w:pStyle w:val="Normal"/>
+        <w:bidi w:val="0"/>
+        <w:spacing w:lineRule="auto" w:line="240" w:before="28" w:after="28"/>
+        <w:jc w:val="left"/>
+        <w:rPr>
+          <w:rFonts w:ascii="Adwaita Mono" w:hAnsi="Adwaita Mono"/>
+          <w:sz w:val="20"/>
+          <w:szCs w:val="20"/>
+        </w:rPr>
+      </w:pPr>
+      <w:r>
+        <w:rPr>
+          <w:rFonts w:ascii="Adwaita Mono" w:hAnsi="Adwaita Mono"/>
+          <w:sz w:val="20"/>
+          <w:szCs w:val="20"/>
+        </w:rPr>
+        <w:t>Description = Signing EFI binaries and kernels for Secure Boot</w:t>
+      </w:r>
+    </w:p>
+    <w:p>
+      <w:pPr>
+        <w:pStyle w:val="Normal"/>
+        <w:bidi w:val="0"/>
+        <w:spacing w:lineRule="auto" w:line="240" w:before="28" w:after="28"/>
+        <w:jc w:val="left"/>
+        <w:rPr>
+          <w:rFonts w:ascii="Adwaita Mono" w:hAnsi="Adwaita Mono"/>
+          <w:sz w:val="20"/>
+          <w:szCs w:val="20"/>
+        </w:rPr>
+      </w:pPr>
+      <w:r>
+        <w:rPr>
+          <w:rFonts w:ascii="Adwaita Mono" w:hAnsi="Adwaita Mono"/>
+          <w:sz w:val="20"/>
+          <w:szCs w:val="20"/>
+        </w:rPr>
+        <w:t>When = PostTransaction</w:t>
+      </w:r>
+    </w:p>
+    <w:p>
+      <w:pPr>
+        <w:pStyle w:val="Normal"/>
+        <w:bidi w:val="0"/>
+        <w:spacing w:lineRule="auto" w:line="240" w:before="28" w:after="28"/>
+        <w:jc w:val="left"/>
+        <w:rPr>
+          <w:rFonts w:ascii="Adwaita Mono" w:hAnsi="Adwaita Mono"/>
+          <w:sz w:val="20"/>
+          <w:szCs w:val="20"/>
+        </w:rPr>
+      </w:pPr>
+      <w:r>
+        <w:rPr>
+          <w:rFonts w:ascii="Adwaita Mono" w:hAnsi="Adwaita Mono"/>
+          <w:sz w:val="20"/>
+          <w:szCs w:val="20"/>
+        </w:rPr>
+        <w:t>Exec = /bin/sh -c '(sbctl sign -s /boot/EFI/BOOT/BOOTX64.EFI 2&gt;/dev/null || true) &amp;&amp; (sbctl sign -s /boot/EFI/systemd/systemd-bootx64.efi 2&gt;/dev/null || true) &amp;&amp; (sbctl sign -s /boot/vmlinuz-linux-lts 2&gt;/dev/null || true) &amp;&amp; (sbctl sign -s /boot/vmlinuz-linux-zen 2&gt;/dev/null || true)'</w:t>
+      </w:r>
+    </w:p>
+    <w:p>
+      <w:pPr>
+        <w:pStyle w:val="Normal"/>
+        <w:bidi w:val="0"/>
+        <w:spacing w:lineRule="auto" w:line="240" w:before="28" w:after="28"/>
+        <w:jc w:val="left"/>
+        <w:rPr>
+          <w:rFonts w:ascii="Adwaita Mono" w:hAnsi="Adwaita Mono"/>
+          <w:sz w:val="20"/>
+          <w:szCs w:val="20"/>
+        </w:rPr>
+      </w:pPr>
+      <w:r>
+        <w:rPr>
+          <w:rFonts w:ascii="Adwaita Mono" w:hAnsi="Adwaita Mono"/>
+          <w:sz w:val="20"/>
+          <w:szCs w:val="20"/>
+        </w:rPr>
+      </w:r>
+    </w:p>
+    <w:p>
+      <w:pPr>
+        <w:pStyle w:val="Normal"/>
+        <w:bidi w:val="0"/>
+        <w:spacing w:lineRule="auto" w:line="240" w:before="28" w:after="28"/>
+        <w:jc w:val="left"/>
+        <w:rPr/>
+      </w:pPr>
+      <w:r>
+        <w:rPr>
+          <w:rFonts w:ascii="Adwaita Mono" w:hAnsi="Adwaita Mono"/>
+          <w:sz w:val="20"/>
+          <w:szCs w:val="20"/>
+        </w:rPr>
+        <w:t>d. generate initramfs</w:t>
+      </w:r>
+    </w:p>
+    <w:p>
+      <w:pPr>
+        <w:pStyle w:val="Normal"/>
+        <w:bidi w:val="0"/>
+        <w:spacing w:lineRule="auto" w:line="240" w:before="28" w:after="28"/>
+        <w:jc w:val="left"/>
+        <w:rPr>
+          <w:rFonts w:ascii="Adwaita Mono" w:hAnsi="Adwaita Mono"/>
+          <w:sz w:val="20"/>
+          <w:szCs w:val="20"/>
+        </w:rPr>
+      </w:pPr>
+      <w:r>
+        <w:rPr>
+          <w:rFonts w:ascii="Adwaita Mono" w:hAnsi="Adwaita Mono"/>
+          <w:sz w:val="20"/>
+          <w:szCs w:val="20"/>
+        </w:rPr>
+      </w:r>
+    </w:p>
+    <w:p>
+      <w:pPr>
+        <w:pStyle w:val="Normal"/>
+        <w:bidi w:val="0"/>
+        <w:spacing w:lineRule="auto" w:line="240" w:before="28" w:after="28"/>
+        <w:jc w:val="left"/>
+        <w:rPr/>
+      </w:pPr>
+      <w:r>
+        <w:rPr>
+          <w:rFonts w:ascii="Adwaita Mono" w:hAnsi="Adwaita Mono"/>
+          <w:sz w:val="20"/>
+          <w:szCs w:val="20"/>
+        </w:rPr>
+        <w:t>ls /sys/firmware/efi/efivars</w:t>
+      </w:r>
+    </w:p>
+    <w:p>
+      <w:pPr>
+        <w:pStyle w:val="Normal"/>
+        <w:bidi w:val="0"/>
+        <w:spacing w:lineRule="auto" w:line="240" w:before="28" w:after="28"/>
+        <w:jc w:val="left"/>
+        <w:rPr/>
+      </w:pPr>
+      <w:r>
+        <w:rPr>
+          <w:rFonts w:ascii="Adwaita Mono" w:hAnsi="Adwaita Mono"/>
+          <w:sz w:val="20"/>
+          <w:szCs w:val="20"/>
+        </w:rPr>
+        <w:t>efibootmgr</w:t>
+      </w:r>
+    </w:p>
+    <w:p>
+      <w:pPr>
+        <w:pStyle w:val="Normal"/>
+        <w:bidi w:val="0"/>
+        <w:spacing w:lineRule="auto" w:line="240" w:before="28" w:after="28"/>
+        <w:jc w:val="left"/>
+        <w:rPr>
+          <w:rFonts w:ascii="Adwaita Mono" w:hAnsi="Adwaita Mono"/>
+          <w:sz w:val="20"/>
+          <w:szCs w:val="20"/>
+        </w:rPr>
+      </w:pPr>
+      <w:r>
+        <w:rPr>
+          <w:rFonts w:ascii="Adwaita Mono" w:hAnsi="Adwaita Mono"/>
+          <w:sz w:val="20"/>
+          <w:szCs w:val="20"/>
+        </w:rPr>
+      </w:r>
+    </w:p>
+    <w:p>
+      <w:pPr>
+        <w:pStyle w:val="Normal"/>
+        <w:bidi w:val="0"/>
+        <w:spacing w:lineRule="auto" w:line="240" w:before="28" w:after="28"/>
+        <w:jc w:val="left"/>
+        <w:rPr>
+          <w:rFonts w:ascii="Adwaita Mono" w:hAnsi="Adwaita Mono"/>
+          <w:sz w:val="20"/>
+          <w:szCs w:val="20"/>
+        </w:rPr>
+      </w:pPr>
+      <w:r>
+        <w:rPr>
+          <w:rFonts w:ascii="Adwaita Mono" w:hAnsi="Adwaita Mono"/>
+          <w:sz w:val="20"/>
+          <w:szCs w:val="20"/>
+        </w:rPr>
+        <w:t>lsblk -o NAME,SIZE,FSTYPE,TYPE,MOUNTPOINT</w:t>
+      </w:r>
+    </w:p>
+    <w:p>
+      <w:pPr>
+        <w:pStyle w:val="Normal"/>
+        <w:bidi w:val="0"/>
+        <w:spacing w:lineRule="auto" w:line="240" w:before="28" w:after="28"/>
+        <w:jc w:val="left"/>
+        <w:rPr>
+          <w:rFonts w:ascii="Adwaita Mono" w:hAnsi="Adwaita Mono"/>
+          <w:sz w:val="20"/>
+          <w:szCs w:val="20"/>
+        </w:rPr>
+      </w:pPr>
+      <w:r>
+        <w:rPr>
+          <w:rFonts w:ascii="Adwaita Mono" w:hAnsi="Adwaita Mono"/>
+          <w:sz w:val="20"/>
+          <w:szCs w:val="20"/>
+        </w:rPr>
+      </w:r>
+    </w:p>
+    <w:p>
+      <w:pPr>
+        <w:pStyle w:val="Normal"/>
+        <w:bidi w:val="0"/>
+        <w:spacing w:lineRule="auto" w:line="240" w:before="28" w:after="28"/>
+        <w:jc w:val="left"/>
+        <w:rPr>
+          <w:rFonts w:ascii="Adwaita Mono" w:hAnsi="Adwaita Mono"/>
+          <w:sz w:val="20"/>
+          <w:szCs w:val="20"/>
+        </w:rPr>
+      </w:pPr>
+      <w:r>
+        <w:rPr>
+          <w:rFonts w:ascii="Adwaita Mono" w:hAnsi="Adwaita Mono"/>
+          <w:sz w:val="20"/>
+          <w:szCs w:val="20"/>
+        </w:rPr>
+        <w:t>btrfs subvolume list /</w:t>
+      </w:r>
+    </w:p>
+    <w:p>
+      <w:pPr>
+        <w:pStyle w:val="Normal"/>
+        <w:bidi w:val="0"/>
+        <w:spacing w:lineRule="auto" w:line="240" w:before="28" w:after="28"/>
+        <w:jc w:val="left"/>
+        <w:rPr>
+          <w:rFonts w:ascii="Adwaita Mono" w:hAnsi="Adwaita Mono"/>
+          <w:sz w:val="20"/>
+          <w:szCs w:val="20"/>
+        </w:rPr>
+      </w:pPr>
+      <w:r>
+        <w:rPr>
+          <w:rFonts w:ascii="Adwaita Mono" w:hAnsi="Adwaita Mono"/>
+          <w:sz w:val="20"/>
+          <w:szCs w:val="20"/>
+        </w:rPr>
+      </w:r>
+    </w:p>
+    <w:p>
+      <w:pPr>
+        <w:pStyle w:val="Normal"/>
+        <w:bidi w:val="0"/>
+        <w:spacing w:lineRule="auto" w:line="240" w:before="28" w:after="28"/>
+        <w:jc w:val="left"/>
+        <w:rPr>
+          <w:rFonts w:ascii="Adwaita Mono" w:hAnsi="Adwaita Mono"/>
+          <w:sz w:val="20"/>
+          <w:szCs w:val="20"/>
+        </w:rPr>
+      </w:pPr>
+      <w:r>
+        <w:rPr>
+          <w:rFonts w:ascii="Adwaita Mono" w:hAnsi="Adwaita Mono"/>
+          <w:sz w:val="20"/>
+          <w:szCs w:val="20"/>
+        </w:rPr>
+        <w:t>sbctl verify</w:t>
       </w:r>
     </w:p>
     <w:p>
@@ -2731,1070 +3837,6 @@
           <w:sz w:val="20"/>
           <w:szCs w:val="20"/>
         </w:rPr>
-        <w:t>sbctl verify</w:t>
-      </w:r>
-    </w:p>
-    <w:p>
-      <w:pPr>
-        <w:pStyle w:val="Normal"/>
-        <w:bidi w:val="0"/>
-        <w:spacing w:lineRule="auto" w:line="240" w:before="28" w:after="28"/>
-        <w:jc w:val="left"/>
-        <w:rPr>
-          <w:rFonts w:ascii="Adwaita Mono" w:hAnsi="Adwaita Mono"/>
-          <w:sz w:val="20"/>
-          <w:szCs w:val="20"/>
-        </w:rPr>
-      </w:pPr>
-      <w:r>
-        <w:rPr>
-          <w:rFonts w:ascii="Adwaita Mono" w:hAnsi="Adwaita Mono"/>
-          <w:sz w:val="20"/>
-          <w:szCs w:val="20"/>
-        </w:rPr>
-        <w:t>sbctl create-keys</w:t>
-      </w:r>
-    </w:p>
-    <w:p>
-      <w:pPr>
-        <w:pStyle w:val="Normal"/>
-        <w:bidi w:val="0"/>
-        <w:spacing w:lineRule="auto" w:line="240" w:before="28" w:after="28"/>
-        <w:jc w:val="left"/>
-        <w:rPr>
-          <w:rFonts w:ascii="Adwaita Mono" w:hAnsi="Adwaita Mono"/>
-          <w:sz w:val="20"/>
-          <w:szCs w:val="20"/>
-        </w:rPr>
-      </w:pPr>
-      <w:r>
-        <w:rPr>
-          <w:rFonts w:ascii="Adwaita Mono" w:hAnsi="Adwaita Mono"/>
-          <w:sz w:val="20"/>
-          <w:szCs w:val="20"/>
-        </w:rPr>
-      </w:r>
-    </w:p>
-    <w:p>
-      <w:pPr>
-        <w:pStyle w:val="Normal"/>
-        <w:bidi w:val="0"/>
-        <w:spacing w:lineRule="auto" w:line="240" w:before="28" w:after="28"/>
-        <w:jc w:val="left"/>
-        <w:rPr>
-          <w:rFonts w:ascii="Adwaita Mono" w:hAnsi="Adwaita Mono"/>
-          <w:sz w:val="20"/>
-          <w:szCs w:val="20"/>
-        </w:rPr>
-      </w:pPr>
-      <w:r>
-        <w:rPr>
-          <w:rFonts w:ascii="Adwaita Mono" w:hAnsi="Adwaita Mono"/>
-          <w:sz w:val="20"/>
-          <w:szCs w:val="20"/>
-        </w:rPr>
-        <w:t>sbctl sign -s /boot/EFI/BOOT/BOOTX64.EFI</w:t>
-      </w:r>
-    </w:p>
-    <w:p>
-      <w:pPr>
-        <w:pStyle w:val="Normal"/>
-        <w:bidi w:val="0"/>
-        <w:spacing w:lineRule="auto" w:line="240" w:before="28" w:after="28"/>
-        <w:jc w:val="left"/>
-        <w:rPr>
-          <w:rFonts w:ascii="Adwaita Mono" w:hAnsi="Adwaita Mono"/>
-          <w:sz w:val="20"/>
-          <w:szCs w:val="20"/>
-        </w:rPr>
-      </w:pPr>
-      <w:r>
-        <w:rPr>
-          <w:rFonts w:ascii="Adwaita Mono" w:hAnsi="Adwaita Mono"/>
-          <w:sz w:val="20"/>
-          <w:szCs w:val="20"/>
-        </w:rPr>
-        <w:t>sbctl sign -s /boot/EFI/systemd/systemd-bootx64.efi</w:t>
-      </w:r>
-    </w:p>
-    <w:p>
-      <w:pPr>
-        <w:pStyle w:val="Normal"/>
-        <w:bidi w:val="0"/>
-        <w:spacing w:lineRule="auto" w:line="240" w:before="28" w:after="28"/>
-        <w:jc w:val="left"/>
-        <w:rPr>
-          <w:rFonts w:ascii="Adwaita Mono" w:hAnsi="Adwaita Mono"/>
-          <w:sz w:val="20"/>
-          <w:szCs w:val="20"/>
-        </w:rPr>
-      </w:pPr>
-      <w:r>
-        <w:rPr>
-          <w:rFonts w:ascii="Adwaita Mono" w:hAnsi="Adwaita Mono"/>
-          <w:sz w:val="20"/>
-          <w:szCs w:val="20"/>
-        </w:rPr>
-        <w:t>sbctl sign -s /boot/vmlinuz-linux-lts</w:t>
-      </w:r>
-    </w:p>
-    <w:p>
-      <w:pPr>
-        <w:pStyle w:val="Normal"/>
-        <w:bidi w:val="0"/>
-        <w:spacing w:lineRule="auto" w:line="240" w:before="28" w:after="28"/>
-        <w:jc w:val="left"/>
-        <w:rPr>
-          <w:rFonts w:ascii="Adwaita Mono" w:hAnsi="Adwaita Mono"/>
-          <w:sz w:val="20"/>
-          <w:szCs w:val="20"/>
-        </w:rPr>
-      </w:pPr>
-      <w:r>
-        <w:rPr>
-          <w:rFonts w:ascii="Adwaita Mono" w:hAnsi="Adwaita Mono"/>
-          <w:sz w:val="20"/>
-          <w:szCs w:val="20"/>
-        </w:rPr>
-        <w:t>sbctl sign -s /boot/vmlinuz-linux-zen</w:t>
-      </w:r>
-    </w:p>
-    <w:p>
-      <w:pPr>
-        <w:pStyle w:val="Normal"/>
-        <w:bidi w:val="0"/>
-        <w:spacing w:lineRule="auto" w:line="240" w:before="28" w:after="28"/>
-        <w:jc w:val="left"/>
-        <w:rPr>
-          <w:rFonts w:ascii="Adwaita Mono" w:hAnsi="Adwaita Mono"/>
-          <w:sz w:val="20"/>
-          <w:szCs w:val="20"/>
-        </w:rPr>
-      </w:pPr>
-      <w:r>
-        <w:rPr>
-          <w:rFonts w:ascii="Adwaita Mono" w:hAnsi="Adwaita Mono"/>
-          <w:sz w:val="20"/>
-          <w:szCs w:val="20"/>
-        </w:rPr>
-      </w:r>
-    </w:p>
-    <w:p>
-      <w:pPr>
-        <w:pStyle w:val="Normal"/>
-        <w:bidi w:val="0"/>
-        <w:spacing w:lineRule="auto" w:line="240" w:before="28" w:after="28"/>
-        <w:jc w:val="left"/>
-        <w:rPr>
-          <w:rFonts w:ascii="Adwaita Mono" w:hAnsi="Adwaita Mono"/>
-          <w:sz w:val="20"/>
-          <w:szCs w:val="20"/>
-        </w:rPr>
-      </w:pPr>
-      <w:r>
-        <w:rPr>
-          <w:rFonts w:ascii="Adwaita Mono" w:hAnsi="Adwaita Mono"/>
-          <w:sz w:val="20"/>
-          <w:szCs w:val="20"/>
-        </w:rPr>
-        <w:t>sbctl verify</w:t>
-      </w:r>
-    </w:p>
-    <w:p>
-      <w:pPr>
-        <w:pStyle w:val="Normal"/>
-        <w:bidi w:val="0"/>
-        <w:spacing w:lineRule="auto" w:line="240" w:before="28" w:after="28"/>
-        <w:jc w:val="left"/>
-        <w:rPr>
-          <w:rFonts w:ascii="Adwaita Mono" w:hAnsi="Adwaita Mono"/>
-          <w:sz w:val="20"/>
-          <w:szCs w:val="20"/>
-        </w:rPr>
-      </w:pPr>
-      <w:r>
-        <w:rPr>
-          <w:rFonts w:ascii="Adwaita Mono" w:hAnsi="Adwaita Mono"/>
-          <w:sz w:val="20"/>
-          <w:szCs w:val="20"/>
-        </w:rPr>
-        <w:t>sbctl enroll-keys</w:t>
-      </w:r>
-    </w:p>
-    <w:p>
-      <w:pPr>
-        <w:pStyle w:val="Normal"/>
-        <w:bidi w:val="0"/>
-        <w:spacing w:lineRule="auto" w:line="240" w:before="28" w:after="28"/>
-        <w:jc w:val="left"/>
-        <w:rPr>
-          <w:rFonts w:ascii="Adwaita Mono" w:hAnsi="Adwaita Mono"/>
-          <w:sz w:val="20"/>
-          <w:szCs w:val="20"/>
-        </w:rPr>
-      </w:pPr>
-      <w:r>
-        <w:rPr>
-          <w:rFonts w:ascii="Adwaita Mono" w:hAnsi="Adwaita Mono"/>
-          <w:sz w:val="20"/>
-          <w:szCs w:val="20"/>
-        </w:rPr>
-        <w:t>sbctl list-enrolled-keys</w:t>
-      </w:r>
-    </w:p>
-    <w:p>
-      <w:pPr>
-        <w:pStyle w:val="Normal"/>
-        <w:bidi w:val="0"/>
-        <w:spacing w:lineRule="auto" w:line="240" w:before="28" w:after="28"/>
-        <w:jc w:val="left"/>
-        <w:rPr>
-          <w:rFonts w:ascii="Adwaita Mono" w:hAnsi="Adwaita Mono"/>
-          <w:sz w:val="20"/>
-          <w:szCs w:val="20"/>
-        </w:rPr>
-      </w:pPr>
-      <w:r>
-        <w:rPr>
-          <w:rFonts w:ascii="Adwaita Mono" w:hAnsi="Adwaita Mono"/>
-          <w:sz w:val="20"/>
-          <w:szCs w:val="20"/>
-        </w:rPr>
-        <w:t>sbctl status</w:t>
-      </w:r>
-    </w:p>
-    <w:p>
-      <w:pPr>
-        <w:pStyle w:val="Normal"/>
-        <w:bidi w:val="0"/>
-        <w:spacing w:lineRule="auto" w:line="240" w:before="28" w:after="28"/>
-        <w:jc w:val="left"/>
-        <w:rPr>
-          <w:rFonts w:ascii="Adwaita Mono" w:hAnsi="Adwaita Mono"/>
-          <w:sz w:val="20"/>
-          <w:szCs w:val="20"/>
-        </w:rPr>
-      </w:pPr>
-      <w:r>
-        <w:rPr>
-          <w:rFonts w:ascii="Adwaita Mono" w:hAnsi="Adwaita Mono"/>
-          <w:sz w:val="20"/>
-          <w:szCs w:val="20"/>
-        </w:rPr>
-      </w:r>
-    </w:p>
-    <w:p>
-      <w:pPr>
-        <w:pStyle w:val="Normal"/>
-        <w:bidi w:val="0"/>
-        <w:spacing w:lineRule="auto" w:line="240" w:before="28" w:after="28"/>
-        <w:jc w:val="left"/>
-        <w:rPr>
-          <w:rFonts w:ascii="Adwaita Mono" w:hAnsi="Adwaita Mono"/>
-          <w:sz w:val="20"/>
-          <w:szCs w:val="20"/>
-        </w:rPr>
-      </w:pPr>
-      <w:r>
-        <w:rPr>
-          <w:rFonts w:ascii="Adwaita Mono" w:hAnsi="Adwaita Mono"/>
-          <w:sz w:val="20"/>
-          <w:szCs w:val="20"/>
-        </w:rPr>
-        <w:t>c. hooks config</w:t>
-      </w:r>
-    </w:p>
-    <w:p>
-      <w:pPr>
-        <w:pStyle w:val="Normal"/>
-        <w:bidi w:val="0"/>
-        <w:spacing w:lineRule="auto" w:line="240" w:before="28" w:after="28"/>
-        <w:jc w:val="left"/>
-        <w:rPr>
-          <w:rFonts w:ascii="Adwaita Mono" w:hAnsi="Adwaita Mono"/>
-          <w:sz w:val="20"/>
-          <w:szCs w:val="20"/>
-        </w:rPr>
-      </w:pPr>
-      <w:r>
-        <w:rPr>
-          <w:rFonts w:ascii="Adwaita Mono" w:hAnsi="Adwaita Mono"/>
-          <w:sz w:val="20"/>
-          <w:szCs w:val="20"/>
-        </w:rPr>
-      </w:r>
-    </w:p>
-    <w:p>
-      <w:pPr>
-        <w:pStyle w:val="Normal"/>
-        <w:bidi w:val="0"/>
-        <w:spacing w:lineRule="auto" w:line="240" w:before="57" w:after="57"/>
-        <w:jc w:val="left"/>
-        <w:rPr>
-          <w:rFonts w:ascii="Adwaita Mono" w:hAnsi="Adwaita Mono"/>
-          <w:sz w:val="20"/>
-          <w:szCs w:val="20"/>
-        </w:rPr>
-      </w:pPr>
-      <w:r>
-        <w:rPr>
-          <w:rFonts w:ascii="Adwaita Mono" w:hAnsi="Adwaita Mono"/>
-          <w:sz w:val="20"/>
-          <w:szCs w:val="20"/>
-        </w:rPr>
-        <w:t>nano /etc/sysctl.d/99-sysctl.conf</w:t>
-      </w:r>
-    </w:p>
-    <w:p>
-      <w:pPr>
-        <w:pStyle w:val="Normal"/>
-        <w:bidi w:val="0"/>
-        <w:spacing w:lineRule="auto" w:line="240" w:before="57" w:after="57"/>
-        <w:jc w:val="left"/>
-        <w:rPr>
-          <w:rFonts w:ascii="Adwaita Mono" w:hAnsi="Adwaita Mono"/>
-          <w:sz w:val="20"/>
-          <w:szCs w:val="20"/>
-        </w:rPr>
-      </w:pPr>
-      <w:r>
-        <w:rPr>
-          <w:rFonts w:ascii="Adwaita Mono" w:hAnsi="Adwaita Mono"/>
-          <w:sz w:val="20"/>
-          <w:szCs w:val="20"/>
-        </w:rPr>
-      </w:r>
-    </w:p>
-    <w:p>
-      <w:pPr>
-        <w:pStyle w:val="Normal"/>
-        <w:bidi w:val="0"/>
-        <w:spacing w:lineRule="auto" w:line="240" w:before="57" w:after="57"/>
-        <w:jc w:val="left"/>
-        <w:rPr>
-          <w:rFonts w:ascii="Adwaita Mono" w:hAnsi="Adwaita Mono"/>
-          <w:sz w:val="20"/>
-          <w:szCs w:val="20"/>
-        </w:rPr>
-      </w:pPr>
-      <w:r>
-        <w:rPr>
-          <w:rFonts w:ascii="Adwaita Mono" w:hAnsi="Adwaita Mono"/>
-          <w:sz w:val="20"/>
-          <w:szCs w:val="20"/>
-        </w:rPr>
-        <w:t>kernel.kptr_restrict = 2</w:t>
-      </w:r>
-    </w:p>
-    <w:p>
-      <w:pPr>
-        <w:pStyle w:val="Normal"/>
-        <w:bidi w:val="0"/>
-        <w:spacing w:lineRule="auto" w:line="240" w:before="57" w:after="57"/>
-        <w:jc w:val="left"/>
-        <w:rPr>
-          <w:rFonts w:ascii="Adwaita Mono" w:hAnsi="Adwaita Mono"/>
-          <w:sz w:val="20"/>
-          <w:szCs w:val="20"/>
-        </w:rPr>
-      </w:pPr>
-      <w:r>
-        <w:rPr>
-          <w:rFonts w:ascii="Adwaita Mono" w:hAnsi="Adwaita Mono"/>
-          <w:sz w:val="20"/>
-          <w:szCs w:val="20"/>
-        </w:rPr>
-        <w:t>kernel.dmesg_restrict = 1</w:t>
-      </w:r>
-    </w:p>
-    <w:p>
-      <w:pPr>
-        <w:pStyle w:val="Normal"/>
-        <w:bidi w:val="0"/>
-        <w:spacing w:lineRule="auto" w:line="240" w:before="57" w:after="57"/>
-        <w:jc w:val="left"/>
-        <w:rPr>
-          <w:rFonts w:ascii="Adwaita Mono" w:hAnsi="Adwaita Mono"/>
-          <w:sz w:val="20"/>
-          <w:szCs w:val="20"/>
-        </w:rPr>
-      </w:pPr>
-      <w:r>
-        <w:rPr>
-          <w:rFonts w:ascii="Adwaita Mono" w:hAnsi="Adwaita Mono"/>
-          <w:sz w:val="20"/>
-          <w:szCs w:val="20"/>
-        </w:rPr>
-        <w:t>kernel.randomize_va_space = 2</w:t>
-      </w:r>
-    </w:p>
-    <w:p>
-      <w:pPr>
-        <w:pStyle w:val="Normal"/>
-        <w:bidi w:val="0"/>
-        <w:spacing w:lineRule="auto" w:line="240" w:before="57" w:after="57"/>
-        <w:jc w:val="left"/>
-        <w:rPr>
-          <w:rFonts w:ascii="Adwaita Mono" w:hAnsi="Adwaita Mono"/>
-          <w:sz w:val="20"/>
-          <w:szCs w:val="20"/>
-        </w:rPr>
-      </w:pPr>
-      <w:r>
-        <w:rPr>
-          <w:rFonts w:ascii="Adwaita Mono" w:hAnsi="Adwaita Mono"/>
-          <w:sz w:val="20"/>
-          <w:szCs w:val="20"/>
-        </w:rPr>
-        <w:t>fs.protected_hardlinks = 1</w:t>
-      </w:r>
-    </w:p>
-    <w:p>
-      <w:pPr>
-        <w:pStyle w:val="Normal"/>
-        <w:bidi w:val="0"/>
-        <w:spacing w:lineRule="auto" w:line="240" w:before="57" w:after="57"/>
-        <w:jc w:val="left"/>
-        <w:rPr>
-          <w:rFonts w:ascii="Adwaita Mono" w:hAnsi="Adwaita Mono"/>
-          <w:sz w:val="20"/>
-          <w:szCs w:val="20"/>
-        </w:rPr>
-      </w:pPr>
-      <w:r>
-        <w:rPr>
-          <w:rFonts w:ascii="Adwaita Mono" w:hAnsi="Adwaita Mono"/>
-          <w:sz w:val="20"/>
-          <w:szCs w:val="20"/>
-        </w:rPr>
-        <w:t>fs.protected_symlinks = 1</w:t>
-      </w:r>
-    </w:p>
-    <w:p>
-      <w:pPr>
-        <w:pStyle w:val="Normal"/>
-        <w:bidi w:val="0"/>
-        <w:spacing w:lineRule="auto" w:line="240" w:before="57" w:after="57"/>
-        <w:jc w:val="left"/>
-        <w:rPr>
-          <w:rFonts w:ascii="Adwaita Mono" w:hAnsi="Adwaita Mono"/>
-          <w:sz w:val="20"/>
-          <w:szCs w:val="20"/>
-        </w:rPr>
-      </w:pPr>
-      <w:r>
-        <w:rPr>
-          <w:rFonts w:ascii="Adwaita Mono" w:hAnsi="Adwaita Mono"/>
-          <w:sz w:val="20"/>
-          <w:szCs w:val="20"/>
-        </w:rPr>
-      </w:r>
-    </w:p>
-    <w:p>
-      <w:pPr>
-        <w:pStyle w:val="Normal"/>
-        <w:bidi w:val="0"/>
-        <w:spacing w:lineRule="auto" w:line="240" w:before="57" w:after="57"/>
-        <w:jc w:val="left"/>
-        <w:rPr>
-          <w:rFonts w:ascii="Adwaita Mono" w:hAnsi="Adwaita Mono"/>
-          <w:sz w:val="20"/>
-          <w:szCs w:val="20"/>
-        </w:rPr>
-      </w:pPr>
-      <w:r>
-        <w:rPr>
-          <w:rFonts w:ascii="Adwaita Mono" w:hAnsi="Adwaita Mono"/>
-          <w:sz w:val="20"/>
-          <w:szCs w:val="20"/>
-        </w:rPr>
-        <w:t xml:space="preserve">sysctl --system </w:t>
-      </w:r>
-    </w:p>
-    <w:p>
-      <w:pPr>
-        <w:pStyle w:val="Normal"/>
-        <w:bidi w:val="0"/>
-        <w:spacing w:lineRule="auto" w:line="240" w:before="28" w:after="28"/>
-        <w:jc w:val="left"/>
-        <w:rPr>
-          <w:rFonts w:ascii="Adwaita Mono" w:hAnsi="Adwaita Mono"/>
-          <w:sz w:val="20"/>
-          <w:szCs w:val="20"/>
-        </w:rPr>
-      </w:pPr>
-      <w:r>
-        <w:rPr>
-          <w:rFonts w:ascii="Adwaita Mono" w:hAnsi="Adwaita Mono"/>
-          <w:sz w:val="20"/>
-          <w:szCs w:val="20"/>
-        </w:rPr>
-      </w:r>
-    </w:p>
-    <w:p>
-      <w:pPr>
-        <w:pStyle w:val="Normal"/>
-        <w:bidi w:val="0"/>
-        <w:spacing w:lineRule="auto" w:line="240" w:before="28" w:after="28"/>
-        <w:jc w:val="left"/>
-        <w:rPr>
-          <w:rFonts w:ascii="Adwaita Mono" w:hAnsi="Adwaita Mono"/>
-          <w:sz w:val="20"/>
-          <w:szCs w:val="20"/>
-        </w:rPr>
-      </w:pPr>
-      <w:r>
-        <w:rPr>
-          <w:rFonts w:ascii="Adwaita Mono" w:hAnsi="Adwaita Mono"/>
-          <w:sz w:val="20"/>
-          <w:szCs w:val="20"/>
-        </w:rPr>
-        <w:t>mkdir -p /etc/pacman.d/hooks/</w:t>
-      </w:r>
-    </w:p>
-    <w:p>
-      <w:pPr>
-        <w:pStyle w:val="Normal"/>
-        <w:bidi w:val="0"/>
-        <w:spacing w:lineRule="auto" w:line="240" w:before="28" w:after="28"/>
-        <w:jc w:val="left"/>
-        <w:rPr>
-          <w:rFonts w:ascii="Adwaita Mono" w:hAnsi="Adwaita Mono"/>
-          <w:sz w:val="20"/>
-          <w:szCs w:val="20"/>
-        </w:rPr>
-      </w:pPr>
-      <w:r>
-        <w:rPr>
-          <w:rFonts w:ascii="Adwaita Mono" w:hAnsi="Adwaita Mono"/>
-          <w:sz w:val="20"/>
-          <w:szCs w:val="20"/>
-        </w:rPr>
-      </w:r>
-    </w:p>
-    <w:p>
-      <w:pPr>
-        <w:pStyle w:val="Normal"/>
-        <w:bidi w:val="0"/>
-        <w:spacing w:lineRule="auto" w:line="240" w:before="57" w:after="57"/>
-        <w:jc w:val="left"/>
-        <w:rPr>
-          <w:sz w:val="20"/>
-          <w:szCs w:val="20"/>
-        </w:rPr>
-      </w:pPr>
-      <w:r>
-        <w:rPr>
-          <w:rFonts w:ascii="Adwaita Mono" w:hAnsi="Adwaita Mono"/>
-          <w:sz w:val="20"/>
-          <w:szCs w:val="20"/>
-        </w:rPr>
-        <w:t>nano /etc/pacman.d/hooks/99-secureboot.hook</w:t>
-      </w:r>
-    </w:p>
-    <w:p>
-      <w:pPr>
-        <w:pStyle w:val="Normal"/>
-        <w:bidi w:val="0"/>
-        <w:spacing w:lineRule="auto" w:line="240" w:before="28" w:after="28"/>
-        <w:jc w:val="left"/>
-        <w:rPr>
-          <w:rFonts w:ascii="Adwaita Mono" w:hAnsi="Adwaita Mono"/>
-          <w:sz w:val="20"/>
-          <w:szCs w:val="20"/>
-        </w:rPr>
-      </w:pPr>
-      <w:r>
-        <w:rPr>
-          <w:rFonts w:ascii="Adwaita Mono" w:hAnsi="Adwaita Mono"/>
-          <w:sz w:val="20"/>
-          <w:szCs w:val="20"/>
-        </w:rPr>
-      </w:r>
-    </w:p>
-    <w:p>
-      <w:pPr>
-        <w:pStyle w:val="Normal"/>
-        <w:bidi w:val="0"/>
-        <w:spacing w:lineRule="auto" w:line="240" w:before="28" w:after="28"/>
-        <w:jc w:val="left"/>
-        <w:rPr>
-          <w:rFonts w:ascii="Adwaita Mono" w:hAnsi="Adwaita Mono"/>
-          <w:sz w:val="20"/>
-          <w:szCs w:val="20"/>
-        </w:rPr>
-      </w:pPr>
-      <w:r>
-        <w:rPr>
-          <w:rFonts w:ascii="Adwaita Mono" w:hAnsi="Adwaita Mono"/>
-          <w:sz w:val="20"/>
-          <w:szCs w:val="20"/>
-        </w:rPr>
-        <w:t>[Trigger]</w:t>
-      </w:r>
-    </w:p>
-    <w:p>
-      <w:pPr>
-        <w:pStyle w:val="Normal"/>
-        <w:bidi w:val="0"/>
-        <w:spacing w:lineRule="auto" w:line="240" w:before="28" w:after="28"/>
-        <w:jc w:val="left"/>
-        <w:rPr>
-          <w:rFonts w:ascii="Adwaita Mono" w:hAnsi="Adwaita Mono"/>
-          <w:sz w:val="20"/>
-          <w:szCs w:val="20"/>
-        </w:rPr>
-      </w:pPr>
-      <w:r>
-        <w:rPr>
-          <w:rFonts w:ascii="Adwaita Mono" w:hAnsi="Adwaita Mono"/>
-          <w:sz w:val="20"/>
-          <w:szCs w:val="20"/>
-        </w:rPr>
-        <w:t>Operation = Upgrade</w:t>
-      </w:r>
-    </w:p>
-    <w:p>
-      <w:pPr>
-        <w:pStyle w:val="Normal"/>
-        <w:bidi w:val="0"/>
-        <w:spacing w:lineRule="auto" w:line="240" w:before="28" w:after="28"/>
-        <w:jc w:val="left"/>
-        <w:rPr>
-          <w:rFonts w:ascii="Adwaita Mono" w:hAnsi="Adwaita Mono"/>
-          <w:sz w:val="20"/>
-          <w:szCs w:val="20"/>
-        </w:rPr>
-      </w:pPr>
-      <w:r>
-        <w:rPr>
-          <w:rFonts w:ascii="Adwaita Mono" w:hAnsi="Adwaita Mono"/>
-          <w:sz w:val="20"/>
-          <w:szCs w:val="20"/>
-        </w:rPr>
-        <w:t>Type = Package</w:t>
-      </w:r>
-    </w:p>
-    <w:p>
-      <w:pPr>
-        <w:pStyle w:val="Normal"/>
-        <w:bidi w:val="0"/>
-        <w:spacing w:lineRule="auto" w:line="240" w:before="28" w:after="28"/>
-        <w:jc w:val="left"/>
-        <w:rPr>
-          <w:rFonts w:ascii="Adwaita Mono" w:hAnsi="Adwaita Mono"/>
-          <w:sz w:val="20"/>
-          <w:szCs w:val="20"/>
-        </w:rPr>
-      </w:pPr>
-      <w:r>
-        <w:rPr>
-          <w:rFonts w:ascii="Adwaita Mono" w:hAnsi="Adwaita Mono"/>
-          <w:sz w:val="20"/>
-          <w:szCs w:val="20"/>
-        </w:rPr>
-        <w:t>Target = systemd</w:t>
-      </w:r>
-    </w:p>
-    <w:p>
-      <w:pPr>
-        <w:pStyle w:val="Normal"/>
-        <w:bidi w:val="0"/>
-        <w:spacing w:lineRule="auto" w:line="240" w:before="28" w:after="28"/>
-        <w:jc w:val="left"/>
-        <w:rPr>
-          <w:rFonts w:ascii="Adwaita Mono" w:hAnsi="Adwaita Mono"/>
-          <w:sz w:val="20"/>
-          <w:szCs w:val="20"/>
-        </w:rPr>
-      </w:pPr>
-      <w:r>
-        <w:rPr>
-          <w:rFonts w:ascii="Adwaita Mono" w:hAnsi="Adwaita Mono"/>
-          <w:sz w:val="20"/>
-          <w:szCs w:val="20"/>
-        </w:rPr>
-        <w:t>Target = linux-lts</w:t>
-      </w:r>
-    </w:p>
-    <w:p>
-      <w:pPr>
-        <w:pStyle w:val="Normal"/>
-        <w:bidi w:val="0"/>
-        <w:spacing w:lineRule="auto" w:line="240" w:before="28" w:after="28"/>
-        <w:jc w:val="left"/>
-        <w:rPr>
-          <w:rFonts w:ascii="Adwaita Mono" w:hAnsi="Adwaita Mono"/>
-          <w:sz w:val="20"/>
-          <w:szCs w:val="20"/>
-        </w:rPr>
-      </w:pPr>
-      <w:r>
-        <w:rPr>
-          <w:rFonts w:ascii="Adwaita Mono" w:hAnsi="Adwaita Mono"/>
-          <w:sz w:val="20"/>
-          <w:szCs w:val="20"/>
-        </w:rPr>
-        <w:t>Target = linux-zen</w:t>
-      </w:r>
-    </w:p>
-    <w:p>
-      <w:pPr>
-        <w:pStyle w:val="Normal"/>
-        <w:bidi w:val="0"/>
-        <w:spacing w:lineRule="auto" w:line="240" w:before="28" w:after="28"/>
-        <w:jc w:val="left"/>
-        <w:rPr>
-          <w:rFonts w:ascii="Adwaita Mono" w:hAnsi="Adwaita Mono"/>
-          <w:sz w:val="20"/>
-          <w:szCs w:val="20"/>
-        </w:rPr>
-      </w:pPr>
-      <w:r>
-        <w:rPr>
-          <w:rFonts w:ascii="Adwaita Mono" w:hAnsi="Adwaita Mono"/>
-          <w:sz w:val="20"/>
-          <w:szCs w:val="20"/>
-        </w:rPr>
-      </w:r>
-    </w:p>
-    <w:p>
-      <w:pPr>
-        <w:pStyle w:val="Normal"/>
-        <w:bidi w:val="0"/>
-        <w:spacing w:lineRule="auto" w:line="240" w:before="28" w:after="28"/>
-        <w:jc w:val="left"/>
-        <w:rPr>
-          <w:rFonts w:ascii="Adwaita Mono" w:hAnsi="Adwaita Mono"/>
-          <w:sz w:val="20"/>
-          <w:szCs w:val="20"/>
-        </w:rPr>
-      </w:pPr>
-      <w:r>
-        <w:rPr>
-          <w:rFonts w:ascii="Adwaita Mono" w:hAnsi="Adwaita Mono"/>
-          <w:sz w:val="20"/>
-          <w:szCs w:val="20"/>
-        </w:rPr>
-        <w:t>[Action]</w:t>
-      </w:r>
-    </w:p>
-    <w:p>
-      <w:pPr>
-        <w:pStyle w:val="Normal"/>
-        <w:bidi w:val="0"/>
-        <w:spacing w:lineRule="auto" w:line="240" w:before="28" w:after="28"/>
-        <w:jc w:val="left"/>
-        <w:rPr>
-          <w:rFonts w:ascii="Adwaita Mono" w:hAnsi="Adwaita Mono"/>
-          <w:sz w:val="20"/>
-          <w:szCs w:val="20"/>
-        </w:rPr>
-      </w:pPr>
-      <w:r>
-        <w:rPr>
-          <w:rFonts w:ascii="Adwaita Mono" w:hAnsi="Adwaita Mono"/>
-          <w:sz w:val="20"/>
-          <w:szCs w:val="20"/>
-        </w:rPr>
-        <w:t>Description = Signing EFI binaries and kernels for Secure Boot</w:t>
-      </w:r>
-    </w:p>
-    <w:p>
-      <w:pPr>
-        <w:pStyle w:val="Normal"/>
-        <w:bidi w:val="0"/>
-        <w:spacing w:lineRule="auto" w:line="240" w:before="28" w:after="28"/>
-        <w:jc w:val="left"/>
-        <w:rPr>
-          <w:rFonts w:ascii="Adwaita Mono" w:hAnsi="Adwaita Mono"/>
-          <w:sz w:val="20"/>
-          <w:szCs w:val="20"/>
-        </w:rPr>
-      </w:pPr>
-      <w:r>
-        <w:rPr>
-          <w:rFonts w:ascii="Adwaita Mono" w:hAnsi="Adwaita Mono"/>
-          <w:sz w:val="20"/>
-          <w:szCs w:val="20"/>
-        </w:rPr>
-        <w:t>When = PostTransaction</w:t>
-      </w:r>
-    </w:p>
-    <w:p>
-      <w:pPr>
-        <w:pStyle w:val="Normal"/>
-        <w:bidi w:val="0"/>
-        <w:spacing w:lineRule="auto" w:line="240" w:before="28" w:after="28"/>
-        <w:jc w:val="left"/>
-        <w:rPr>
-          <w:rFonts w:ascii="Adwaita Mono" w:hAnsi="Adwaita Mono"/>
-          <w:sz w:val="20"/>
-          <w:szCs w:val="20"/>
-        </w:rPr>
-      </w:pPr>
-      <w:r>
-        <w:rPr>
-          <w:rFonts w:ascii="Adwaita Mono" w:hAnsi="Adwaita Mono"/>
-          <w:sz w:val="20"/>
-          <w:szCs w:val="20"/>
-        </w:rPr>
-        <w:t>Exec = /bin/sh -c '(sbctl sign -s /boot/EFI/BOOT/BOOTX64.EFI 2&gt;/dev/null || true) &amp;&amp; (sbctl sign -s /boot/EFI/systemd/systemd-bootx64.efi 2&gt;/dev/null || true) &amp;&amp; (sbctl sign -s /boot/vmlinuz-linux-lts 2&gt;/dev/null || true) &amp;&amp; (sbctl sign -s /boot/vmlinuz-linux-zen 2&gt;/dev/null || true)'</w:t>
-      </w:r>
-    </w:p>
-    <w:p>
-      <w:pPr>
-        <w:pStyle w:val="Normal"/>
-        <w:bidi w:val="0"/>
-        <w:spacing w:lineRule="auto" w:line="240" w:before="28" w:after="28"/>
-        <w:jc w:val="left"/>
-        <w:rPr>
-          <w:rFonts w:ascii="Adwaita Mono" w:hAnsi="Adwaita Mono"/>
-          <w:sz w:val="20"/>
-          <w:szCs w:val="20"/>
-        </w:rPr>
-      </w:pPr>
-      <w:r>
-        <w:rPr>
-          <w:rFonts w:ascii="Adwaita Mono" w:hAnsi="Adwaita Mono"/>
-          <w:sz w:val="20"/>
-          <w:szCs w:val="20"/>
-        </w:rPr>
-      </w:r>
-    </w:p>
-    <w:p>
-      <w:pPr>
-        <w:pStyle w:val="Normal"/>
-        <w:bidi w:val="0"/>
-        <w:spacing w:lineRule="auto" w:line="240" w:before="28" w:after="28"/>
-        <w:jc w:val="left"/>
-        <w:rPr/>
-      </w:pPr>
-      <w:r>
-        <w:rPr>
-          <w:rFonts w:ascii="Adwaita Mono" w:hAnsi="Adwaita Mono"/>
-          <w:sz w:val="20"/>
-          <w:szCs w:val="20"/>
-        </w:rPr>
-        <w:t>d. generate initramfs</w:t>
-      </w:r>
-    </w:p>
-    <w:p>
-      <w:pPr>
-        <w:pStyle w:val="Normal"/>
-        <w:bidi w:val="0"/>
-        <w:spacing w:lineRule="auto" w:line="240" w:before="28" w:after="28"/>
-        <w:jc w:val="left"/>
-        <w:rPr>
-          <w:rFonts w:ascii="Adwaita Mono" w:hAnsi="Adwaita Mono"/>
-          <w:sz w:val="20"/>
-          <w:szCs w:val="20"/>
-        </w:rPr>
-      </w:pPr>
-      <w:r>
-        <w:rPr>
-          <w:rFonts w:ascii="Adwaita Mono" w:hAnsi="Adwaita Mono"/>
-          <w:sz w:val="20"/>
-          <w:szCs w:val="20"/>
-        </w:rPr>
-      </w:r>
-    </w:p>
-    <w:p>
-      <w:pPr>
-        <w:pStyle w:val="Normal"/>
-        <w:bidi w:val="0"/>
-        <w:spacing w:lineRule="auto" w:line="240" w:before="28" w:after="28"/>
-        <w:jc w:val="left"/>
-        <w:rPr/>
-      </w:pPr>
-      <w:r>
-        <w:rPr>
-          <w:rFonts w:ascii="Adwaita Mono" w:hAnsi="Adwaita Mono"/>
-          <w:sz w:val="20"/>
-          <w:szCs w:val="20"/>
-        </w:rPr>
-        <w:t>ls /sys/firmware/efi/efivars</w:t>
-      </w:r>
-    </w:p>
-    <w:p>
-      <w:pPr>
-        <w:pStyle w:val="Normal"/>
-        <w:bidi w:val="0"/>
-        <w:spacing w:lineRule="auto" w:line="240" w:before="28" w:after="28"/>
-        <w:jc w:val="left"/>
-        <w:rPr/>
-      </w:pPr>
-      <w:r>
-        <w:rPr>
-          <w:rFonts w:ascii="Adwaita Mono" w:hAnsi="Adwaita Mono"/>
-          <w:sz w:val="20"/>
-          <w:szCs w:val="20"/>
-        </w:rPr>
-        <w:t>efibootmgr</w:t>
-      </w:r>
-    </w:p>
-    <w:p>
-      <w:pPr>
-        <w:pStyle w:val="Normal"/>
-        <w:bidi w:val="0"/>
-        <w:spacing w:lineRule="auto" w:line="240" w:before="28" w:after="28"/>
-        <w:jc w:val="left"/>
-        <w:rPr>
-          <w:rFonts w:ascii="Adwaita Mono" w:hAnsi="Adwaita Mono"/>
-          <w:sz w:val="20"/>
-          <w:szCs w:val="20"/>
-        </w:rPr>
-      </w:pPr>
-      <w:r>
-        <w:rPr>
-          <w:rFonts w:ascii="Adwaita Mono" w:hAnsi="Adwaita Mono"/>
-          <w:sz w:val="20"/>
-          <w:szCs w:val="20"/>
-        </w:rPr>
-      </w:r>
-    </w:p>
-    <w:p>
-      <w:pPr>
-        <w:pStyle w:val="Normal"/>
-        <w:bidi w:val="0"/>
-        <w:spacing w:lineRule="auto" w:line="240" w:before="28" w:after="28"/>
-        <w:jc w:val="left"/>
-        <w:rPr>
-          <w:rFonts w:ascii="Adwaita Mono" w:hAnsi="Adwaita Mono"/>
-          <w:sz w:val="20"/>
-          <w:szCs w:val="20"/>
-        </w:rPr>
-      </w:pPr>
-      <w:r>
-        <w:rPr>
-          <w:rFonts w:ascii="Adwaita Mono" w:hAnsi="Adwaita Mono"/>
-          <w:sz w:val="20"/>
-          <w:szCs w:val="20"/>
-        </w:rPr>
-        <w:t>lsblk -o NAME,SIZE,FSTYPE,TYPE,MOUNTPOINT</w:t>
-      </w:r>
-    </w:p>
-    <w:p>
-      <w:pPr>
-        <w:pStyle w:val="Normal"/>
-        <w:bidi w:val="0"/>
-        <w:spacing w:lineRule="auto" w:line="240" w:before="28" w:after="28"/>
-        <w:jc w:val="left"/>
-        <w:rPr>
-          <w:rFonts w:ascii="Adwaita Mono" w:hAnsi="Adwaita Mono"/>
-          <w:sz w:val="20"/>
-          <w:szCs w:val="20"/>
-        </w:rPr>
-      </w:pPr>
-      <w:r>
-        <w:rPr>
-          <w:rFonts w:ascii="Adwaita Mono" w:hAnsi="Adwaita Mono"/>
-          <w:sz w:val="20"/>
-          <w:szCs w:val="20"/>
-        </w:rPr>
-      </w:r>
-    </w:p>
-    <w:p>
-      <w:pPr>
-        <w:pStyle w:val="Normal"/>
-        <w:bidi w:val="0"/>
-        <w:spacing w:lineRule="auto" w:line="240" w:before="28" w:after="28"/>
-        <w:jc w:val="left"/>
-        <w:rPr>
-          <w:rFonts w:ascii="Adwaita Mono" w:hAnsi="Adwaita Mono"/>
-          <w:sz w:val="20"/>
-          <w:szCs w:val="20"/>
-        </w:rPr>
-      </w:pPr>
-      <w:r>
-        <w:rPr>
-          <w:rFonts w:ascii="Adwaita Mono" w:hAnsi="Adwaita Mono"/>
-          <w:sz w:val="20"/>
-          <w:szCs w:val="20"/>
-        </w:rPr>
-        <w:t>btrfs subvolume list /</w:t>
-      </w:r>
-    </w:p>
-    <w:p>
-      <w:pPr>
-        <w:pStyle w:val="Normal"/>
-        <w:bidi w:val="0"/>
-        <w:spacing w:lineRule="auto" w:line="240" w:before="28" w:after="28"/>
-        <w:jc w:val="left"/>
-        <w:rPr>
-          <w:rFonts w:ascii="Adwaita Mono" w:hAnsi="Adwaita Mono"/>
-          <w:sz w:val="20"/>
-          <w:szCs w:val="20"/>
-        </w:rPr>
-      </w:pPr>
-      <w:r>
-        <w:rPr>
-          <w:rFonts w:ascii="Adwaita Mono" w:hAnsi="Adwaita Mono"/>
-          <w:sz w:val="20"/>
-          <w:szCs w:val="20"/>
-        </w:rPr>
-      </w:r>
-    </w:p>
-    <w:p>
-      <w:pPr>
-        <w:pStyle w:val="Normal"/>
-        <w:bidi w:val="0"/>
-        <w:spacing w:lineRule="auto" w:line="240" w:before="28" w:after="28"/>
-        <w:jc w:val="left"/>
-        <w:rPr>
-          <w:rFonts w:ascii="Adwaita Mono" w:hAnsi="Adwaita Mono"/>
-          <w:sz w:val="20"/>
-          <w:szCs w:val="20"/>
-        </w:rPr>
-      </w:pPr>
-      <w:r>
-        <w:rPr>
-          <w:rFonts w:ascii="Adwaita Mono" w:hAnsi="Adwaita Mono"/>
-          <w:sz w:val="20"/>
-          <w:szCs w:val="20"/>
-        </w:rPr>
-        <w:t>sbctl verify</w:t>
-      </w:r>
-    </w:p>
-    <w:p>
-      <w:pPr>
-        <w:pStyle w:val="Normal"/>
-        <w:bidi w:val="0"/>
-        <w:spacing w:lineRule="auto" w:line="240" w:before="28" w:after="28"/>
-        <w:jc w:val="left"/>
-        <w:rPr>
-          <w:rFonts w:ascii="Adwaita Mono" w:hAnsi="Adwaita Mono"/>
-          <w:sz w:val="20"/>
-          <w:szCs w:val="20"/>
-        </w:rPr>
-      </w:pPr>
-      <w:r>
-        <w:rPr>
-          <w:rFonts w:ascii="Adwaita Mono" w:hAnsi="Adwaita Mono"/>
-          <w:sz w:val="20"/>
-          <w:szCs w:val="20"/>
-        </w:rPr>
-        <w:t>sbctl status</w:t>
-      </w:r>
-    </w:p>
-    <w:p>
-      <w:pPr>
-        <w:pStyle w:val="Normal"/>
-        <w:bidi w:val="0"/>
-        <w:spacing w:lineRule="auto" w:line="240" w:before="28" w:after="28"/>
-        <w:jc w:val="left"/>
-        <w:rPr>
-          <w:rFonts w:ascii="Adwaita Mono" w:hAnsi="Adwaita Mono"/>
-          <w:sz w:val="20"/>
-          <w:szCs w:val="20"/>
-        </w:rPr>
-      </w:pPr>
-      <w:r>
-        <w:rPr>
-          <w:rFonts w:ascii="Adwaita Mono" w:hAnsi="Adwaita Mono"/>
-          <w:sz w:val="20"/>
-          <w:szCs w:val="20"/>
-        </w:rPr>
       </w:r>
     </w:p>
     <w:p>
@@ -4340,7 +4382,7 @@
           <w:sz w:val="20"/>
           <w:szCs w:val="20"/>
         </w:rPr>
-        <w:t>pacman -S adwaita-icon-theme colord eog extension-manager file-roller gdm gedit gedit-plugins gnome gnome-backgrounds gnome-bluetooth gnome-boxes gnome-browser-connector gnome-calculator gnome-calendar gnome-characters gnome-clocks gnome-color-manager gnome-control-center gnome-disk-utility gnome-firmware gnome-info-collect gnome-keyring gnome-logs gnome-menus gnome-music gnome-online-accounts gnome-power-manager gnome-session gnome-settings-daemon gnome-shell-extension-appindicator gnome-shell-extension-arc-menu gnome-shell-extension-caffeine gnome-shell-extension-dash-to-panel gnome-shell-extensions gnome-terminal gnome-text-editor gnome-themes-extra gnome-tweaks gnome-usage gnome-user-docs gnome-weather grilo-plugins gst-plugins-base gst-plugins-base-libs gthumb gvfs gvfs-afc gvfs-dnssd gvfs-goa gvfs-gphoto2 gvfs-mtp gvfs-nfs gvfs-smb gvfs-wsdd localsearch loupe mesa-utils mutter nautilus rygel seahorse simple-scan system-config-printer tinysparql xdg-desktop-portal-gnome xdg-user-dirs-gtk xkeyboard-config yelp yelp-tools yelp-xsl</w:t>
+        <w:t>pacman -S adwaita-icon-theme colord eog file-roller gdm gedit gedit-plugins gnome gnome-backgrounds gnome-bluetooth gnome-boxes gnome-browser-connector gnome-calculator gnome-calendar gnome-characters gnome-clocks gnome-color-manager gnome-control-center gnome-disk-utility gnome-firmware gnome-info-collect gnome-keyring gnome-logs gnome-menus gnome-music gnome-online-accounts gnome-power-manager gnome-session gnome-settings-daemon gnome-shell-extension-appindicator gnome-shell-extension-arc-menu gnome-shell-extension-caffeine gnome-shell-extension-dash-to-panel gnome-shell-extensions gnome-terminal gnome-text-editor gnome-themes-extra gnome-tweaks gnome-usage gnome-user-docs gnome-weather grilo-plugins gst-plugins-base gst-plugins-base-libs gthumb gvfs gvfs-afc gvfs-dnssd gvfs-goa gvfs-gphoto2 gvfs-mtp gvfs-nfs gvfs-smb gvfs-wsdd localsearch loupe mesa-utils mutter nautilus rygel seahorse simple-scan system-config-printer tinysparql xdg-desktop-portal-gnome xdg-user-dirs-gtk xkeyboard-config yelp yelp-tools yelp-xsl</w:t>
       </w:r>
     </w:p>
     <w:p>
@@ -4616,101 +4658,85 @@
           <w:sz w:val="20"/>
           <w:szCs w:val="20"/>
         </w:rPr>
-        <w:t xml:space="preserve">sudo pacman -S collision decibels </w:t>
-      </w:r>
-      <w:r>
-        <w:rPr>
-          <w:rFonts w:ascii="Adwaita Mono" w:hAnsi="Adwaita Mono"/>
-          <w:sz w:val="20"/>
-          <w:szCs w:val="20"/>
-        </w:rPr>
-        <w:t xml:space="preserve">dconf dconf-editor </w:t>
-      </w:r>
-      <w:r>
-        <w:rPr>
-          <w:rFonts w:ascii="Adwaita Mono" w:hAnsi="Adwaita Mono"/>
-          <w:sz w:val="20"/>
-          <w:szCs w:val="20"/>
-        </w:rPr>
-        <w:t>firefox firefox-i18n-pt-br firewalld foliate font-manager fragments gparted eyedropper libreoffice-still libreoffice-still-pt-br mission-center mpv network-manager-applet papers pavucontrol ptyxis qalculate-gtk shotwell showtime snapshot zed</w:t>
-      </w:r>
-    </w:p>
-    <w:p>
-      <w:pPr>
-        <w:pStyle w:val="Normal"/>
-        <w:bidi w:val="0"/>
-        <w:spacing w:lineRule="auto" w:line="240" w:before="28" w:after="28"/>
-        <w:jc w:val="left"/>
-        <w:rPr>
-          <w:rFonts w:ascii="Adwaita Mono" w:hAnsi="Adwaita Mono"/>
-          <w:sz w:val="20"/>
-          <w:szCs w:val="20"/>
-        </w:rPr>
-      </w:pPr>
-      <w:r>
-        <w:rPr>
-          <w:rFonts w:ascii="Adwaita Mono" w:hAnsi="Adwaita Mono"/>
-          <w:sz w:val="20"/>
-          <w:szCs w:val="20"/>
-        </w:rPr>
-      </w:r>
-    </w:p>
-    <w:p>
-      <w:pPr>
-        <w:pStyle w:val="Normal"/>
-        <w:bidi w:val="0"/>
-        <w:spacing w:lineRule="auto" w:line="240" w:before="28" w:after="28"/>
-        <w:jc w:val="left"/>
-        <w:rPr/>
-      </w:pPr>
-      <w:r>
-        <w:rPr>
-          <w:rFonts w:ascii="Adwaita Mono" w:hAnsi="Adwaita Mono"/>
-          <w:sz w:val="20"/>
-          <w:szCs w:val="20"/>
-        </w:rPr>
-        <w:t>sudo pacman -S alsa-utils aspell aspell-en aspell-pt at-spi2-core avahi bashtop bat bind-tools bluez bluez-utils cronie cups cups-browsed cups-filters cups-pdf curl ethtool eza fail2ban fastfetch fd ffmpeg foomatic-db foomatic-db-engine foomatic-db-ppds fzf fwupd git glances grc gutenprint hspell htop hunspell hwinfo imagemagick inxi iproute2 kbd less libssh libssh2 libvncserver libvoikko libwireplumber lsd lsof man-db man-pages meson ninja nmap nss-mdns ntfs-3g nuspell p7zip pacman pacman-contrib parted pipewire pipewire-pulse powertop pwgen qt5-wayland qt6-wayland reflector ripgrep rpcbind smartmontools speech-dispatcher speedtest-cli tecla tlp tree unzip upower v4l-utils v4l2loopback-utils wget wireless_tools wireplumber zip zram-generator zsh zsh-autocomplete zsh-autosuggestions zsh-completions zsh-history-substring-search zsh-lovers zsh-syntax-highlighting</w:t>
-      </w:r>
-    </w:p>
-    <w:p>
-      <w:pPr>
-        <w:pStyle w:val="Normal"/>
-        <w:bidi w:val="0"/>
-        <w:spacing w:lineRule="auto" w:line="240" w:before="28" w:after="28"/>
-        <w:jc w:val="left"/>
-        <w:rPr>
-          <w:rFonts w:ascii="Adwaita Mono" w:hAnsi="Adwaita Mono"/>
-          <w:sz w:val="20"/>
-          <w:szCs w:val="20"/>
-        </w:rPr>
-      </w:pPr>
-      <w:r>
-        <w:rPr>
-          <w:rFonts w:ascii="Adwaita Mono" w:hAnsi="Adwaita Mono"/>
-          <w:sz w:val="20"/>
-          <w:szCs w:val="20"/>
-        </w:rPr>
-      </w:r>
-    </w:p>
-    <w:p>
-      <w:pPr>
-        <w:pStyle w:val="Normal"/>
-        <w:bidi w:val="0"/>
-        <w:spacing w:lineRule="auto" w:line="240" w:before="28" w:after="28"/>
-        <w:jc w:val="left"/>
-        <w:rPr>
-          <w:rFonts w:ascii="Adwaita Mono" w:hAnsi="Adwaita Mono"/>
-          <w:sz w:val="20"/>
-          <w:szCs w:val="20"/>
-        </w:rPr>
-      </w:pPr>
-      <w:r>
-        <w:rPr>
-          <w:rFonts w:ascii="Adwaita Mono" w:hAnsi="Adwaita Mono"/>
-          <w:sz w:val="20"/>
-          <w:szCs w:val="20"/>
-        </w:rPr>
-        <w:t>sudo pacman -S gnu-free-fonts powerline-fonts terminus-font ttf-anonymous-pro ttf-atkinson-hyperlegible ttf-bitstream-vera ttf-caladea ttf-carlito ttf-cascadia-code ttf-crimson-pro ttf-crimson-pro-variable ttf-croscore ttf-dejavu ttf-doulos-sil ttf-droid ttf-eurof ttf-fantasque-sans-mono ttf-fira-code ttf-fira-mono ttf-fira-sans ttf-hack ttf-ibm-plex ttf-inconsolata ttf-input ttf-jetbrains-mono ttf-jetbrains-mono-nerd ttf-junicode ttf-junicode-variable ttf-khmer ttf-lato ttf-liberation ttf-libertinus ttf-linux-libertine ttf-linux-libertine-g ttf-material-icons ttf-material-symbols-variable ttf-meslo-nerd ttf-mona-sans ttf-monaspace-frozen ttf-monaspace-variable ttf-monofur ttf-monoid ttf-montserrat ttf-nunito ttf-opensans ttf-overpass ttf-roboto ttf-roboto-mono ttf-terminus-nerd</w:t>
+        <w:t>sudo pacman -S collision decibels dconf dconf-editor extension-manager firefox firefox-i18n-pt-br firewalld foliate font-manager fragments gparted eyedropper libreoffice-still libreoffice-still-pt-br mpv network-manager-applet papers pavucontrol ptyxis qalculate-gtk shotwell showtime snapshot zed</w:t>
+      </w:r>
+    </w:p>
+    <w:p>
+      <w:pPr>
+        <w:pStyle w:val="Normal"/>
+        <w:bidi w:val="0"/>
+        <w:spacing w:lineRule="auto" w:line="240" w:before="28" w:after="28"/>
+        <w:jc w:val="left"/>
+        <w:rPr>
+          <w:rFonts w:ascii="Adwaita Mono" w:hAnsi="Adwaita Mono"/>
+          <w:sz w:val="20"/>
+          <w:szCs w:val="20"/>
+        </w:rPr>
+      </w:pPr>
+      <w:r>
+        <w:rPr>
+          <w:rFonts w:ascii="Adwaita Mono" w:hAnsi="Adwaita Mono"/>
+          <w:sz w:val="20"/>
+          <w:szCs w:val="20"/>
+        </w:rPr>
+      </w:r>
+    </w:p>
+    <w:p>
+      <w:pPr>
+        <w:pStyle w:val="Normal"/>
+        <w:bidi w:val="0"/>
+        <w:spacing w:lineRule="auto" w:line="240" w:before="28" w:after="28"/>
+        <w:jc w:val="left"/>
+        <w:rPr/>
+      </w:pPr>
+      <w:r>
+        <w:rPr>
+          <w:rFonts w:ascii="Adwaita Mono" w:hAnsi="Adwaita Mono"/>
+          <w:sz w:val="20"/>
+          <w:szCs w:val="20"/>
+        </w:rPr>
+        <w:t>sudo pacman -S alsa-utils aspell aspell-en aspell-pt at-spi2-core avahi bashtop bat bind-tools bluez bluez-utils cronie cups cups-browsed cups-filters cups-pdf curl ethtool fail2ban fastfetch fd ffmpeg foomatic-db foomatic-db-engine foomatic-db-ppds fzf fwupd git glances grc gutenprint hspell htop hunspell hwinfo imagemagick inxi iproute2 kbd less libssh libssh2 libvncserver libvoikko libwireplumber lsd lsof man-db man-pages meson ninja nmap nss-mdns ntfs-3g nuspell p7zip pacman pacman-contrib parted pipewire pipewire-pulse powertop pwgen qt5-wayland qt6-wayland reflector ripgrep rpcbind smartmontools speech-dispatcher speedtest-cli tecla tlp tree unzip upower v4l-utils v4l2loopback-utils wget wireless_tools wireplumber zip zram-generator zsh zsh-autocomplete zsh-autosuggestions zsh-completions zsh-history-substring-search zsh-lovers zsh-syntax-highlighting</w:t>
+      </w:r>
+    </w:p>
+    <w:p>
+      <w:pPr>
+        <w:pStyle w:val="Normal"/>
+        <w:bidi w:val="0"/>
+        <w:spacing w:lineRule="auto" w:line="240" w:before="28" w:after="28"/>
+        <w:jc w:val="left"/>
+        <w:rPr>
+          <w:rFonts w:ascii="Adwaita Mono" w:hAnsi="Adwaita Mono"/>
+          <w:sz w:val="20"/>
+          <w:szCs w:val="20"/>
+        </w:rPr>
+      </w:pPr>
+      <w:r>
+        <w:rPr>
+          <w:rFonts w:ascii="Adwaita Mono" w:hAnsi="Adwaita Mono"/>
+          <w:sz w:val="20"/>
+          <w:szCs w:val="20"/>
+        </w:rPr>
+      </w:r>
+    </w:p>
+    <w:p>
+      <w:pPr>
+        <w:pStyle w:val="Normal"/>
+        <w:bidi w:val="0"/>
+        <w:spacing w:lineRule="auto" w:line="240" w:before="28" w:after="28"/>
+        <w:jc w:val="left"/>
+        <w:rPr>
+          <w:rFonts w:ascii="Adwaita Mono" w:hAnsi="Adwaita Mono"/>
+          <w:sz w:val="20"/>
+          <w:szCs w:val="20"/>
+        </w:rPr>
+      </w:pPr>
+      <w:r>
+        <w:rPr>
+          <w:rFonts w:ascii="Adwaita Mono" w:hAnsi="Adwaita Mono"/>
+          <w:sz w:val="20"/>
+          <w:szCs w:val="20"/>
+        </w:rPr>
+        <w:t>sudo pacman -S gnu-free-fonts powerline-fonts terminus-font ttf-anonymous-pro ttf-atkinson-hyperlegible ttf-bitstream-vera ttf-caladea ttf-carlito ttf-cascadia-code ttf-crimson-pro ttf-crimson-pro-variable ttf-croscore ttf-dejavu ttf-doulos-sil ttf-droid ttf-eurof ttf-fantasque-sans-mono ttf-fira-code ttf-fira-mono ttf-fira-sans ttf-hack ttf-ibm-plex ttf-inconsolata ttf-input ttf-jetbrains-mono ttf-jetbrains-mono-nerd ttf-junicode ttf-junicode-variable ttf-khmer ttf-lato ttf-liberation ttf-libertinus ttf-linux-libertine ttf-linux-libertine-g ttf-material-icons ttf-material-symbols-variable ttf-meslo-nerd ttf-mona-sans ttf-monaspace-frozen ttf-monaspace-variable ttf-monofur ttf-monoid ttf-montserrat ttf-nunito ttf-opensans ttf-overpass ttf-roboto ttf-roboto-mono ttf-terminus-nerd ttf-ubuntu-font-family</w:t>
       </w:r>
     </w:p>
     <w:p>
@@ -5346,7 +5372,7 @@
     <w:sectPr>
       <w:type w:val="nextPage"/>
       <w:pgSz w:w="11906" w:h="16838"/>
-      <w:pgMar w:left="850" w:right="850" w:gutter="0" w:header="0" w:top="850" w:footer="0" w:bottom="850"/>
+      <w:pgMar w:left="850" w:right="567" w:gutter="0" w:header="0" w:top="850" w:footer="0" w:bottom="850"/>
       <w:pgNumType w:fmt="decimal"/>
       <w:formProt w:val="false"/>
       <w:textDirection w:val="lrTb"/>
@@ -5380,7 +5406,7 @@
     <w:pPr>
       <w:widowControl/>
       <w:suppressAutoHyphens w:val="true"/>
-      <w:overflowPunct w:val="true"/>
+      <w:overflowPunct w:val="false"/>
       <w:bidi w:val="0"/>
       <w:spacing w:before="0" w:after="0"/>
       <w:jc w:val="left"/>
@@ -5394,8 +5420,8 @@
       <w:lang w:val="pt-BR" w:eastAsia="zh-CN" w:bidi="hi-IN"/>
     </w:rPr>
   </w:style>
-  <w:style w:type="character" w:styleId="Cdigo-fonte">
-    <w:name w:val="Código-fonte"/>
+  <w:style w:type="character" w:styleId="Cdigo-fonteuser">
+    <w:name w:val="Código-fonte (user)"/>
     <w:qFormat/>
     <w:rPr>
       <w:rFonts w:ascii="Liberation Mono" w:hAnsi="Liberation Mono" w:eastAsia="Noto Sans Mono CJK SC" w:cs="Liberation Mono"/>
@@ -5512,8 +5538,8 @@
       <w:rFonts w:cs="IBM Plex Sans Devanagari"/>
     </w:rPr>
   </w:style>
-  <w:style w:type="paragraph" w:styleId="Textoprformatado">
-    <w:name w:val="Texto préformatado"/>
+  <w:style w:type="paragraph" w:styleId="Textoprformatadouser">
+    <w:name w:val="Texto préformatado (user)"/>
     <w:basedOn w:val="Normal"/>
     <w:qFormat/>
     <w:pPr>

</xml_diff>